<commit_message>
adicionado requisito não funcional a respeito da duração dos cursos de capacitação para a equipe
</commit_message>
<xml_diff>
--- a/Planejando/MGP_SISP_ADPTADO_Plano de Gestão de Escopo.docx
+++ b/Planejando/MGP_SISP_ADPTADO_Plano de Gestão de Escopo.docx
@@ -409,6 +409,64 @@
           <w:szCs w:val="20"/>
         </w:rPr>
         <w:t>REQUISITOS NÃO FUNCIONAIS</w:t>
+      </w:r>
+    </w:p>
+    <w:p>
+      <w:pPr>
+        <w:pStyle w:val="Standard"/>
+        <w:tabs>
+          <w:tab w:val="left" w:pos="381"/>
+        </w:tabs>
+        <w:ind w:left="286"/>
+        <w:rPr>
+          <w:rFonts w:cs="Times New Roman"/>
+          <w:b/>
+          <w:bCs/>
+          <w:sz w:val="20"/>
+          <w:szCs w:val="20"/>
+        </w:rPr>
+      </w:pPr>
+    </w:p>
+    <w:p>
+      <w:pPr>
+        <w:pStyle w:val="Standard"/>
+        <w:tabs>
+          <w:tab w:val="left" w:pos="381"/>
+        </w:tabs>
+        <w:ind w:left="286"/>
+        <w:rPr>
+          <w:rFonts w:cs="Times New Roman"/>
+          <w:bCs/>
+          <w:sz w:val="20"/>
+          <w:szCs w:val="20"/>
+        </w:rPr>
+      </w:pPr>
+      <w:r>
+        <w:rPr>
+          <w:rFonts w:cs="Times New Roman"/>
+          <w:bCs/>
+          <w:sz w:val="20"/>
+          <w:szCs w:val="20"/>
+        </w:rPr>
+        <w:t>O projeto dever permitir que cada curso de capacitação previsto no seu escopo deve possuir pelo menos 40</w:t>
+      </w:r>
+      <w:r>
+        <w:rPr>
+          <w:rFonts w:cs="Times New Roman"/>
+          <w:bCs/>
+          <w:sz w:val="20"/>
+          <w:szCs w:val="20"/>
+        </w:rPr>
+        <w:t xml:space="preserve"> </w:t>
+      </w:r>
+      <w:r>
+        <w:rPr>
+          <w:rFonts w:cs="Times New Roman"/>
+          <w:bCs/>
+          <w:sz w:val="20"/>
+          <w:szCs w:val="20"/>
+        </w:rPr>
+        <w:t xml:space="preserve">horas de duração; </w:t>
       </w:r>
     </w:p>
     <w:p>
@@ -796,12 +854,6 @@
       <w:gridCol w:w="1388"/>
     </w:tblGrid>
     <w:tr>
-      <w:tblPrEx>
-        <w:tblCellMar>
-          <w:top w:w="0" w:type="dxa"/>
-          <w:bottom w:w="0" w:type="dxa"/>
-        </w:tblCellMar>
-      </w:tblPrEx>
       <w:trPr>
         <w:trHeight w:val="279"/>
       </w:trPr>
@@ -1043,12 +1095,6 @@
       </w:tc>
     </w:tr>
     <w:tr>
-      <w:tblPrEx>
-        <w:tblCellMar>
-          <w:top w:w="0" w:type="dxa"/>
-          <w:bottom w:w="0" w:type="dxa"/>
-        </w:tblCellMar>
-      </w:tblPrEx>
       <w:tc>
         <w:tcPr>
           <w:tcW w:w="9635" w:type="dxa"/>
@@ -1092,12 +1138,6 @@
       </w:tc>
     </w:tr>
     <w:tr>
-      <w:tblPrEx>
-        <w:tblCellMar>
-          <w:top w:w="0" w:type="dxa"/>
-          <w:bottom w:w="0" w:type="dxa"/>
-        </w:tblCellMar>
-      </w:tblPrEx>
       <w:tc>
         <w:tcPr>
           <w:tcW w:w="9635" w:type="dxa"/>
@@ -1151,12 +1191,6 @@
       </w:tc>
     </w:tr>
     <w:tr>
-      <w:tblPrEx>
-        <w:tblCellMar>
-          <w:top w:w="0" w:type="dxa"/>
-          <w:bottom w:w="0" w:type="dxa"/>
-        </w:tblCellMar>
-      </w:tblPrEx>
       <w:tc>
         <w:tcPr>
           <w:tcW w:w="1365" w:type="dxa"/>

</xml_diff>

<commit_message>
adicionados requisitos funcionais, de qualidade e nao funcionais
</commit_message>
<xml_diff>
--- a/Planejando/MGP_SISP_ADPTADO_Plano de Gestão de Escopo.docx
+++ b/Planejando/MGP_SISP_ADPTADO_Plano de Gestão de Escopo.docx
@@ -13,6 +13,7 @@
           <w:tab w:val="left" w:pos="381"/>
         </w:tabs>
         <w:ind w:left="286" w:hanging="273"/>
+        <w:jc w:val="both"/>
         <w:rPr>
           <w:rFonts w:cs="Times New Roman"/>
           <w:b/>
@@ -38,6 +39,7 @@
         <w:tabs>
           <w:tab w:val="left" w:pos="381"/>
         </w:tabs>
+        <w:jc w:val="both"/>
         <w:rPr>
           <w:rFonts w:cs="Times New Roman"/>
           <w:b/>
@@ -186,6 +188,7 @@
         <w:tabs>
           <w:tab w:val="left" w:pos="381"/>
         </w:tabs>
+        <w:jc w:val="both"/>
         <w:rPr>
           <w:rFonts w:cs="Times New Roman"/>
           <w:bCs/>
@@ -205,6 +208,7 @@
           <w:tab w:val="left" w:pos="381"/>
         </w:tabs>
         <w:ind w:left="286" w:hanging="273"/>
+        <w:jc w:val="both"/>
         <w:rPr>
           <w:rFonts w:cs="Times New Roman"/>
           <w:b/>
@@ -241,6 +245,7 @@
           <w:tab w:val="left" w:pos="381"/>
         </w:tabs>
         <w:ind w:left="286"/>
+        <w:jc w:val="both"/>
         <w:rPr>
           <w:rFonts w:cs="Times New Roman"/>
           <w:b/>
@@ -310,6 +315,7 @@
         <w:tabs>
           <w:tab w:val="left" w:pos="381"/>
         </w:tabs>
+        <w:jc w:val="both"/>
         <w:rPr>
           <w:rFonts w:cs="Times New Roman"/>
           <w:b/>
@@ -330,6 +336,7 @@
           <w:tab w:val="left" w:pos="381"/>
         </w:tabs>
         <w:ind w:left="286" w:hanging="273"/>
+        <w:jc w:val="both"/>
         <w:rPr>
           <w:rFonts w:cs="Times New Roman"/>
           <w:b/>
@@ -356,14 +363,194 @@
           <w:tab w:val="left" w:pos="381"/>
         </w:tabs>
         <w:ind w:left="286"/>
-        <w:rPr>
-          <w:rFonts w:cs="Times New Roman"/>
-          <w:b/>
-          <w:bCs/>
-          <w:sz w:val="20"/>
-          <w:szCs w:val="20"/>
-        </w:rPr>
-      </w:pPr>
+        <w:jc w:val="both"/>
+        <w:rPr>
+          <w:rFonts w:cs="Times New Roman"/>
+          <w:b/>
+          <w:bCs/>
+          <w:sz w:val="20"/>
+          <w:szCs w:val="20"/>
+        </w:rPr>
+      </w:pPr>
+    </w:p>
+    <w:p>
+      <w:pPr>
+        <w:pStyle w:val="Standard"/>
+        <w:numPr>
+          <w:ilvl w:val="0"/>
+          <w:numId w:val="3"/>
+        </w:numPr>
+        <w:tabs>
+          <w:tab w:val="left" w:pos="381"/>
+        </w:tabs>
+        <w:jc w:val="both"/>
+        <w:rPr>
+          <w:rFonts w:cs="Times New Roman"/>
+          <w:bCs/>
+          <w:sz w:val="20"/>
+          <w:szCs w:val="20"/>
+        </w:rPr>
+      </w:pPr>
+      <w:r>
+        <w:rPr>
+          <w:rFonts w:cs="Times New Roman"/>
+          <w:bCs/>
+          <w:sz w:val="20"/>
+          <w:szCs w:val="20"/>
+        </w:rPr>
+        <w:t>O projeto deverá permitir que os cursos de capacitação da equipe possuam aulas práticas e aulas teóricas.</w:t>
+      </w:r>
+    </w:p>
+    <w:p>
+      <w:pPr>
+        <w:pStyle w:val="Standard"/>
+        <w:numPr>
+          <w:ilvl w:val="0"/>
+          <w:numId w:val="3"/>
+        </w:numPr>
+        <w:tabs>
+          <w:tab w:val="left" w:pos="381"/>
+        </w:tabs>
+        <w:jc w:val="both"/>
+        <w:rPr>
+          <w:rFonts w:cs="Times New Roman"/>
+          <w:bCs/>
+          <w:sz w:val="20"/>
+          <w:szCs w:val="20"/>
+        </w:rPr>
+      </w:pPr>
+      <w:r>
+        <w:rPr>
+          <w:rFonts w:cs="Times New Roman"/>
+          <w:bCs/>
+          <w:sz w:val="20"/>
+          <w:szCs w:val="20"/>
+        </w:rPr>
+        <w:t xml:space="preserve">O projeto deverá permitir que </w:t>
+      </w:r>
+      <w:r>
+        <w:rPr>
+          <w:rFonts w:cs="Times New Roman"/>
+          <w:bCs/>
+          <w:sz w:val="20"/>
+          <w:szCs w:val="20"/>
+        </w:rPr>
+        <w:t xml:space="preserve">o plano de conscientização inclua em seu escopo seminários, palestras, </w:t>
+      </w:r>
+      <w:proofErr w:type="spellStart"/>
+      <w:r>
+        <w:rPr>
+          <w:rFonts w:cs="Times New Roman"/>
+          <w:bCs/>
+          <w:sz w:val="20"/>
+          <w:szCs w:val="20"/>
+        </w:rPr>
+        <w:t>vídeos-aulas</w:t>
+      </w:r>
+      <w:proofErr w:type="spellEnd"/>
+      <w:r>
+        <w:rPr>
+          <w:rFonts w:cs="Times New Roman"/>
+          <w:bCs/>
+          <w:sz w:val="20"/>
+          <w:szCs w:val="20"/>
+        </w:rPr>
+        <w:t xml:space="preserve">, </w:t>
+      </w:r>
+      <w:proofErr w:type="spellStart"/>
+      <w:r>
+        <w:rPr>
+          <w:rFonts w:cs="Times New Roman"/>
+          <w:bCs/>
+          <w:sz w:val="20"/>
+          <w:szCs w:val="20"/>
+        </w:rPr>
+        <w:t>podcast</w:t>
+      </w:r>
+      <w:r>
+        <w:rPr>
+          <w:rFonts w:cs="Times New Roman"/>
+          <w:bCs/>
+          <w:sz w:val="20"/>
+          <w:szCs w:val="20"/>
+        </w:rPr>
+        <w:t>s</w:t>
+      </w:r>
+      <w:proofErr w:type="spellEnd"/>
+      <w:r>
+        <w:rPr>
+          <w:rFonts w:cs="Times New Roman"/>
+          <w:bCs/>
+          <w:sz w:val="20"/>
+          <w:szCs w:val="20"/>
+        </w:rPr>
+        <w:t xml:space="preserve"> falando sobre os assuntos Gestão de Projetos, Governança Corporativa e Governança Corporativa de TI;</w:t>
+      </w:r>
+    </w:p>
+    <w:p>
+      <w:pPr>
+        <w:pStyle w:val="Standard"/>
+        <w:numPr>
+          <w:ilvl w:val="0"/>
+          <w:numId w:val="3"/>
+        </w:numPr>
+        <w:tabs>
+          <w:tab w:val="left" w:pos="381"/>
+        </w:tabs>
+        <w:jc w:val="both"/>
+        <w:rPr>
+          <w:rFonts w:cs="Times New Roman"/>
+          <w:b/>
+          <w:bCs/>
+          <w:sz w:val="20"/>
+          <w:szCs w:val="20"/>
+        </w:rPr>
+      </w:pPr>
+      <w:r>
+        <w:rPr>
+          <w:rFonts w:cs="Times New Roman"/>
+          <w:bCs/>
+          <w:sz w:val="20"/>
+          <w:szCs w:val="20"/>
+        </w:rPr>
+        <w:t>O projeto deverá permitir que seja selecionada um</w:t>
+      </w:r>
+      <w:r>
+        <w:rPr>
+          <w:rFonts w:cs="Times New Roman"/>
+          <w:bCs/>
+          <w:sz w:val="20"/>
+          <w:szCs w:val="20"/>
+        </w:rPr>
+        <w:t>a</w:t>
+      </w:r>
+      <w:r>
+        <w:rPr>
+          <w:rFonts w:cs="Times New Roman"/>
+          <w:bCs/>
+          <w:sz w:val="20"/>
+          <w:szCs w:val="20"/>
+        </w:rPr>
+        <w:t xml:space="preserve"> equipe para a elaboração e composição</w:t>
+      </w:r>
+      <w:r>
+        <w:rPr>
+          <w:rFonts w:cs="Times New Roman"/>
+          <w:bCs/>
+          <w:sz w:val="20"/>
+          <w:szCs w:val="20"/>
+        </w:rPr>
+        <w:t xml:space="preserve"> de comissão permanente de </w:t>
+      </w:r>
+      <w:r>
+        <w:rPr>
+          <w:rFonts w:cs="Times New Roman"/>
+          <w:bCs/>
+          <w:sz w:val="20"/>
+          <w:szCs w:val="20"/>
+        </w:rPr>
+        <w:t>gestão de projetos;</w:t>
+      </w:r>
     </w:p>
     <w:p>
       <w:pPr>
@@ -372,6 +559,7 @@
           <w:tab w:val="left" w:pos="381"/>
         </w:tabs>
         <w:ind w:left="286"/>
+        <w:jc w:val="both"/>
         <w:rPr>
           <w:rFonts w:cs="Times New Roman"/>
           <w:b/>
@@ -392,6 +580,7 @@
           <w:tab w:val="left" w:pos="381"/>
         </w:tabs>
         <w:ind w:left="286" w:hanging="273"/>
+        <w:jc w:val="both"/>
         <w:rPr>
           <w:rFonts w:cs="Times New Roman"/>
           <w:b/>
@@ -418,9 +607,9 @@
           <w:tab w:val="left" w:pos="381"/>
         </w:tabs>
         <w:ind w:left="286"/>
-        <w:rPr>
-          <w:rFonts w:cs="Times New Roman"/>
-          <w:b/>
+        <w:jc w:val="both"/>
+        <w:rPr>
+          <w:rFonts w:cs="Times New Roman"/>
           <w:bCs/>
           <w:sz w:val="20"/>
           <w:szCs w:val="20"/>
@@ -434,22 +623,144 @@
           <w:tab w:val="left" w:pos="381"/>
         </w:tabs>
         <w:ind w:left="286"/>
-        <w:rPr>
-          <w:rFonts w:cs="Times New Roman"/>
-          <w:bCs/>
-          <w:sz w:val="20"/>
-          <w:szCs w:val="20"/>
-        </w:rPr>
-      </w:pPr>
-      <w:r>
-        <w:rPr>
-          <w:rFonts w:cs="Times New Roman"/>
-          <w:bCs/>
-          <w:sz w:val="20"/>
-          <w:szCs w:val="20"/>
-        </w:rPr>
-        <w:t>O projeto dever permitir que cada curso de capacitação previsto no seu escopo deve possuir pelo menos 40</w:t>
-      </w:r>
+        <w:jc w:val="both"/>
+        <w:rPr>
+          <w:rFonts w:cs="Times New Roman"/>
+          <w:bCs/>
+          <w:sz w:val="20"/>
+          <w:szCs w:val="20"/>
+        </w:rPr>
+      </w:pPr>
+      <w:r>
+        <w:rPr>
+          <w:rFonts w:cs="Times New Roman"/>
+          <w:bCs/>
+          <w:sz w:val="20"/>
+          <w:szCs w:val="20"/>
+        </w:rPr>
+        <w:t>O</w:t>
+      </w:r>
+      <w:r>
+        <w:rPr>
+          <w:rFonts w:cs="Times New Roman"/>
+          <w:bCs/>
+          <w:sz w:val="20"/>
+          <w:szCs w:val="20"/>
+        </w:rPr>
+        <w:t xml:space="preserve"> projeto deverá permitir que</w:t>
+      </w:r>
+      <w:r>
+        <w:rPr>
+          <w:rFonts w:cs="Times New Roman"/>
+          <w:bCs/>
+          <w:sz w:val="20"/>
+          <w:szCs w:val="20"/>
+        </w:rPr>
+        <w:t>:</w:t>
+      </w:r>
+    </w:p>
+    <w:p>
+      <w:pPr>
+        <w:pStyle w:val="Standard"/>
+        <w:tabs>
+          <w:tab w:val="left" w:pos="381"/>
+        </w:tabs>
+        <w:ind w:left="286"/>
+        <w:jc w:val="both"/>
+        <w:rPr>
+          <w:rFonts w:cs="Times New Roman"/>
+          <w:bCs/>
+          <w:sz w:val="20"/>
+          <w:szCs w:val="20"/>
+        </w:rPr>
+      </w:pPr>
+    </w:p>
+    <w:p>
+      <w:pPr>
+        <w:pStyle w:val="Standard"/>
+        <w:numPr>
+          <w:ilvl w:val="0"/>
+          <w:numId w:val="4"/>
+        </w:numPr>
+        <w:tabs>
+          <w:tab w:val="left" w:pos="381"/>
+        </w:tabs>
+        <w:jc w:val="both"/>
+        <w:rPr>
+          <w:rFonts w:cs="Times New Roman"/>
+          <w:bCs/>
+          <w:sz w:val="20"/>
+          <w:szCs w:val="20"/>
+        </w:rPr>
+      </w:pPr>
+      <w:proofErr w:type="gramStart"/>
+      <w:r>
+        <w:rPr>
+          <w:rFonts w:cs="Times New Roman"/>
+          <w:bCs/>
+          <w:sz w:val="20"/>
+          <w:szCs w:val="20"/>
+        </w:rPr>
+        <w:t>cada</w:t>
+      </w:r>
+      <w:proofErr w:type="gramEnd"/>
+      <w:r>
+        <w:rPr>
+          <w:rFonts w:cs="Times New Roman"/>
+          <w:bCs/>
+          <w:sz w:val="20"/>
+          <w:szCs w:val="20"/>
+        </w:rPr>
+        <w:t xml:space="preserve"> curso seja rea</w:t>
+      </w:r>
+      <w:r>
+        <w:rPr>
+          <w:rFonts w:cs="Times New Roman"/>
+          <w:bCs/>
+          <w:sz w:val="20"/>
+          <w:szCs w:val="20"/>
+        </w:rPr>
+        <w:t>lizado na modalidade in company;</w:t>
+      </w:r>
+    </w:p>
+    <w:p>
+      <w:pPr>
+        <w:pStyle w:val="Standard"/>
+        <w:numPr>
+          <w:ilvl w:val="0"/>
+          <w:numId w:val="4"/>
+        </w:numPr>
+        <w:tabs>
+          <w:tab w:val="left" w:pos="381"/>
+        </w:tabs>
+        <w:jc w:val="both"/>
+        <w:rPr>
+          <w:rFonts w:cs="Times New Roman"/>
+          <w:bCs/>
+          <w:sz w:val="20"/>
+          <w:szCs w:val="20"/>
+        </w:rPr>
+      </w:pPr>
+      <w:proofErr w:type="gramStart"/>
+      <w:r>
+        <w:rPr>
+          <w:rFonts w:cs="Times New Roman"/>
+          <w:bCs/>
+          <w:sz w:val="20"/>
+          <w:szCs w:val="20"/>
+        </w:rPr>
+        <w:t>q</w:t>
+      </w:r>
+      <w:r>
+        <w:rPr>
+          <w:rFonts w:cs="Times New Roman"/>
+          <w:bCs/>
+          <w:sz w:val="20"/>
+          <w:szCs w:val="20"/>
+        </w:rPr>
+        <w:t>ue</w:t>
+      </w:r>
+      <w:proofErr w:type="gramEnd"/>
       <w:r>
         <w:rPr>
           <w:rFonts w:cs="Times New Roman"/>
@@ -466,7 +777,181 @@
           <w:sz w:val="20"/>
           <w:szCs w:val="20"/>
         </w:rPr>
-        <w:t xml:space="preserve">horas de duração; </w:t>
+        <w:t>a seleção da equipe para a composição de comissão permanente seja feita através de concurso interno</w:t>
+      </w:r>
+      <w:r>
+        <w:rPr>
+          <w:rFonts w:cs="Times New Roman"/>
+          <w:bCs/>
+          <w:sz w:val="20"/>
+          <w:szCs w:val="20"/>
+        </w:rPr>
+        <w:t xml:space="preserve"> de provas e títulos</w:t>
+      </w:r>
+      <w:r>
+        <w:rPr>
+          <w:rFonts w:cs="Times New Roman"/>
+          <w:bCs/>
+          <w:sz w:val="20"/>
+          <w:szCs w:val="20"/>
+        </w:rPr>
+        <w:t>;</w:t>
+      </w:r>
+    </w:p>
+    <w:p>
+      <w:pPr>
+        <w:pStyle w:val="Standard"/>
+        <w:numPr>
+          <w:ilvl w:val="0"/>
+          <w:numId w:val="4"/>
+        </w:numPr>
+        <w:tabs>
+          <w:tab w:val="left" w:pos="381"/>
+        </w:tabs>
+        <w:jc w:val="both"/>
+        <w:rPr>
+          <w:rFonts w:cs="Times New Roman"/>
+          <w:bCs/>
+          <w:sz w:val="20"/>
+          <w:szCs w:val="20"/>
+        </w:rPr>
+      </w:pPr>
+      <w:proofErr w:type="gramStart"/>
+      <w:r>
+        <w:rPr>
+          <w:rFonts w:cs="Times New Roman"/>
+          <w:bCs/>
+          <w:sz w:val="20"/>
+          <w:szCs w:val="20"/>
+        </w:rPr>
+        <w:t>as</w:t>
+      </w:r>
+      <w:proofErr w:type="gramEnd"/>
+      <w:r>
+        <w:rPr>
+          <w:rFonts w:cs="Times New Roman"/>
+          <w:bCs/>
+          <w:sz w:val="20"/>
+          <w:szCs w:val="20"/>
+        </w:rPr>
+        <w:t xml:space="preserve"> </w:t>
+      </w:r>
+      <w:proofErr w:type="spellStart"/>
+      <w:r>
+        <w:rPr>
+          <w:rFonts w:cs="Times New Roman"/>
+          <w:bCs/>
+          <w:sz w:val="20"/>
+          <w:szCs w:val="20"/>
+        </w:rPr>
+        <w:t>vídeo-aulas</w:t>
+      </w:r>
+      <w:proofErr w:type="spellEnd"/>
+      <w:r>
+        <w:rPr>
+          <w:rFonts w:cs="Times New Roman"/>
+          <w:bCs/>
+          <w:sz w:val="20"/>
+          <w:szCs w:val="20"/>
+        </w:rPr>
+        <w:t xml:space="preserve"> sejam produzidas utilizando software </w:t>
+      </w:r>
+      <w:proofErr w:type="spellStart"/>
+      <w:r>
+        <w:rPr>
+          <w:rFonts w:cs="Times New Roman"/>
+          <w:bCs/>
+          <w:sz w:val="20"/>
+          <w:szCs w:val="20"/>
+        </w:rPr>
+        <w:t>free</w:t>
+      </w:r>
+      <w:proofErr w:type="spellEnd"/>
+      <w:r>
+        <w:rPr>
+          <w:rFonts w:cs="Times New Roman"/>
+          <w:bCs/>
+          <w:sz w:val="20"/>
+          <w:szCs w:val="20"/>
+        </w:rPr>
+        <w:t xml:space="preserve"> </w:t>
+      </w:r>
+      <w:proofErr w:type="spellStart"/>
+      <w:r>
+        <w:rPr>
+          <w:rFonts w:cs="Times New Roman"/>
+          <w:bCs/>
+          <w:sz w:val="20"/>
+          <w:szCs w:val="20"/>
+        </w:rPr>
+        <w:t>Camstudio-Recorder</w:t>
+      </w:r>
+      <w:proofErr w:type="spellEnd"/>
+      <w:r>
+        <w:rPr>
+          <w:rFonts w:cs="Times New Roman"/>
+          <w:bCs/>
+          <w:sz w:val="20"/>
+          <w:szCs w:val="20"/>
+        </w:rPr>
+        <w:t xml:space="preserve"> como medida de economia de recursos</w:t>
+      </w:r>
+      <w:r>
+        <w:rPr>
+          <w:rFonts w:cs="Times New Roman"/>
+          <w:bCs/>
+          <w:sz w:val="20"/>
+          <w:szCs w:val="20"/>
+        </w:rPr>
+        <w:t xml:space="preserve"> e para que se possa padroniza o desenvolvimento das </w:t>
+      </w:r>
+      <w:proofErr w:type="spellStart"/>
+      <w:r>
+        <w:rPr>
+          <w:rFonts w:cs="Times New Roman"/>
+          <w:bCs/>
+          <w:sz w:val="20"/>
+          <w:szCs w:val="20"/>
+        </w:rPr>
+        <w:t>vídeo-aulas</w:t>
+      </w:r>
+      <w:proofErr w:type="spellEnd"/>
+      <w:r>
+        <w:rPr>
+          <w:rFonts w:cs="Times New Roman"/>
+          <w:bCs/>
+          <w:sz w:val="20"/>
+          <w:szCs w:val="20"/>
+        </w:rPr>
+        <w:t>;</w:t>
+      </w:r>
+    </w:p>
+    <w:p>
+      <w:pPr>
+        <w:pStyle w:val="Standard"/>
+        <w:numPr>
+          <w:ilvl w:val="0"/>
+          <w:numId w:val="4"/>
+        </w:numPr>
+        <w:tabs>
+          <w:tab w:val="left" w:pos="381"/>
+        </w:tabs>
+        <w:jc w:val="both"/>
+        <w:rPr>
+          <w:rFonts w:cs="Times New Roman"/>
+          <w:bCs/>
+          <w:sz w:val="20"/>
+          <w:szCs w:val="20"/>
+        </w:rPr>
+      </w:pPr>
+      <w:r>
+        <w:rPr>
+          <w:rFonts w:cs="Times New Roman"/>
+          <w:bCs/>
+          <w:sz w:val="20"/>
+          <w:szCs w:val="20"/>
+        </w:rPr>
+        <w:t xml:space="preserve">a produção seja feita utilizando o software free.... </w:t>
       </w:r>
     </w:p>
     <w:p>
@@ -476,6 +961,7 @@
           <w:tab w:val="left" w:pos="381"/>
         </w:tabs>
         <w:ind w:left="286"/>
+        <w:jc w:val="both"/>
         <w:rPr>
           <w:rFonts w:cs="Times New Roman"/>
           <w:b/>
@@ -496,36 +982,25 @@
           <w:tab w:val="left" w:pos="381"/>
         </w:tabs>
         <w:ind w:left="286" w:hanging="273"/>
-        <w:rPr>
-          <w:rFonts w:cs="Times New Roman"/>
-          <w:b/>
-          <w:bCs/>
-          <w:sz w:val="20"/>
-          <w:szCs w:val="20"/>
-        </w:rPr>
-      </w:pPr>
-      <w:r>
-        <w:rPr>
-          <w:rFonts w:cs="Times New Roman"/>
-          <w:b/>
-          <w:bCs/>
-          <w:sz w:val="20"/>
-          <w:szCs w:val="20"/>
-        </w:rPr>
-        <w:t>REQUISITOS</w:t>
-      </w:r>
-      <w:proofErr w:type="gramStart"/>
-      <w:r>
-        <w:rPr>
-          <w:rFonts w:cs="Times New Roman"/>
-          <w:b/>
-          <w:bCs/>
-          <w:sz w:val="20"/>
-          <w:szCs w:val="20"/>
-        </w:rPr>
-        <w:t xml:space="preserve">  </w:t>
-      </w:r>
-      <w:proofErr w:type="gramEnd"/>
+        <w:jc w:val="both"/>
+        <w:rPr>
+          <w:rFonts w:cs="Times New Roman"/>
+          <w:b/>
+          <w:bCs/>
+          <w:sz w:val="20"/>
+          <w:szCs w:val="20"/>
+        </w:rPr>
+      </w:pPr>
+      <w:r>
+        <w:rPr>
+          <w:rFonts w:cs="Times New Roman"/>
+          <w:b/>
+          <w:bCs/>
+          <w:sz w:val="20"/>
+          <w:szCs w:val="20"/>
+        </w:rPr>
+        <w:t xml:space="preserve">REQUISITOS </w:t>
+      </w:r>
       <w:r>
         <w:rPr>
           <w:rFonts w:cs="Times New Roman"/>
@@ -543,6 +1018,242 @@
         <w:tabs>
           <w:tab w:val="left" w:pos="381"/>
         </w:tabs>
+        <w:ind w:left="286"/>
+        <w:jc w:val="both"/>
+        <w:rPr>
+          <w:rFonts w:cs="Times New Roman"/>
+          <w:b/>
+          <w:bCs/>
+          <w:sz w:val="20"/>
+          <w:szCs w:val="20"/>
+        </w:rPr>
+      </w:pPr>
+    </w:p>
+    <w:p>
+      <w:pPr>
+        <w:pStyle w:val="Standard"/>
+        <w:tabs>
+          <w:tab w:val="left" w:pos="381"/>
+        </w:tabs>
+        <w:ind w:left="286"/>
+        <w:jc w:val="both"/>
+        <w:rPr>
+          <w:rFonts w:cs="Times New Roman"/>
+          <w:b/>
+          <w:bCs/>
+          <w:sz w:val="20"/>
+          <w:szCs w:val="20"/>
+        </w:rPr>
+      </w:pPr>
+    </w:p>
+    <w:p>
+      <w:pPr>
+        <w:pStyle w:val="Standard"/>
+        <w:numPr>
+          <w:ilvl w:val="0"/>
+          <w:numId w:val="2"/>
+        </w:numPr>
+        <w:tabs>
+          <w:tab w:val="left" w:pos="381"/>
+        </w:tabs>
+        <w:jc w:val="both"/>
+        <w:rPr>
+          <w:rFonts w:cs="Times New Roman"/>
+          <w:bCs/>
+          <w:sz w:val="20"/>
+          <w:szCs w:val="20"/>
+        </w:rPr>
+      </w:pPr>
+      <w:r>
+        <w:rPr>
+          <w:rFonts w:cs="Times New Roman"/>
+          <w:bCs/>
+          <w:sz w:val="20"/>
+          <w:szCs w:val="20"/>
+        </w:rPr>
+        <w:t>O projeto deve permitir que cada curso de capacitação previsto no seu escopo deve possuir pelo menos 40</w:t>
+      </w:r>
+      <w:r>
+        <w:rPr>
+          <w:rFonts w:cs="Times New Roman"/>
+          <w:bCs/>
+          <w:sz w:val="20"/>
+          <w:szCs w:val="20"/>
+        </w:rPr>
+        <w:t xml:space="preserve"> </w:t>
+      </w:r>
+      <w:r>
+        <w:rPr>
+          <w:rFonts w:cs="Times New Roman"/>
+          <w:bCs/>
+          <w:sz w:val="20"/>
+          <w:szCs w:val="20"/>
+        </w:rPr>
+        <w:t xml:space="preserve">horas de duração; </w:t>
+      </w:r>
+    </w:p>
+    <w:p>
+      <w:pPr>
+        <w:pStyle w:val="Standard"/>
+        <w:numPr>
+          <w:ilvl w:val="0"/>
+          <w:numId w:val="2"/>
+        </w:numPr>
+        <w:tabs>
+          <w:tab w:val="left" w:pos="381"/>
+        </w:tabs>
+        <w:jc w:val="both"/>
+        <w:rPr>
+          <w:rFonts w:cs="Times New Roman"/>
+          <w:bCs/>
+          <w:sz w:val="20"/>
+          <w:szCs w:val="20"/>
+        </w:rPr>
+      </w:pPr>
+      <w:r>
+        <w:rPr>
+          <w:rFonts w:cs="Times New Roman"/>
+          <w:bCs/>
+          <w:sz w:val="20"/>
+          <w:szCs w:val="20"/>
+        </w:rPr>
+        <w:t>O projeto deverá permitir que seja a própria equipe selecionada</w:t>
+      </w:r>
+      <w:r>
+        <w:rPr>
+          <w:rFonts w:cs="Times New Roman"/>
+          <w:bCs/>
+          <w:sz w:val="20"/>
+          <w:szCs w:val="20"/>
+        </w:rPr>
+        <w:t xml:space="preserve"> para compor a comissão permanente de gestão de projetos que irá realizar o planejamento </w:t>
+      </w:r>
+      <w:r>
+        <w:rPr>
+          <w:rFonts w:cs="Times New Roman"/>
+          <w:bCs/>
+          <w:sz w:val="20"/>
+          <w:szCs w:val="20"/>
+        </w:rPr>
+        <w:t>de implantação do seu PMO;</w:t>
+      </w:r>
+    </w:p>
+    <w:p>
+      <w:pPr>
+        <w:pStyle w:val="Standard"/>
+        <w:numPr>
+          <w:ilvl w:val="0"/>
+          <w:numId w:val="2"/>
+        </w:numPr>
+        <w:tabs>
+          <w:tab w:val="left" w:pos="381"/>
+        </w:tabs>
+        <w:jc w:val="both"/>
+        <w:rPr>
+          <w:rFonts w:cs="Times New Roman"/>
+          <w:bCs/>
+          <w:sz w:val="20"/>
+          <w:szCs w:val="20"/>
+        </w:rPr>
+      </w:pPr>
+      <w:r>
+        <w:rPr>
+          <w:rFonts w:cs="Times New Roman"/>
+          <w:bCs/>
+          <w:sz w:val="20"/>
+          <w:szCs w:val="20"/>
+        </w:rPr>
+        <w:t xml:space="preserve">O projeto deverá permitir </w:t>
+      </w:r>
+      <w:r>
+        <w:rPr>
+          <w:rFonts w:cs="Times New Roman"/>
+          <w:bCs/>
+          <w:sz w:val="20"/>
+          <w:szCs w:val="20"/>
+        </w:rPr>
+        <w:t>que</w:t>
+      </w:r>
+      <w:r>
+        <w:rPr>
+          <w:rFonts w:cs="Times New Roman"/>
+          <w:bCs/>
+          <w:sz w:val="20"/>
+          <w:szCs w:val="20"/>
+        </w:rPr>
+        <w:t xml:space="preserve"> </w:t>
+      </w:r>
+      <w:r>
+        <w:rPr>
+          <w:rFonts w:cs="Times New Roman"/>
+          <w:bCs/>
+          <w:sz w:val="20"/>
+          <w:szCs w:val="20"/>
+        </w:rPr>
+        <w:t xml:space="preserve">o </w:t>
+      </w:r>
+      <w:r>
+        <w:rPr>
+          <w:rFonts w:cs="Times New Roman"/>
+          <w:bCs/>
+          <w:sz w:val="20"/>
+          <w:szCs w:val="20"/>
+        </w:rPr>
+        <w:t>planejamento de implanta</w:t>
+      </w:r>
+      <w:r>
+        <w:rPr>
+          <w:rFonts w:cs="Times New Roman"/>
+          <w:bCs/>
+          <w:sz w:val="20"/>
+          <w:szCs w:val="20"/>
+        </w:rPr>
+        <w:t>ção do PMO a ser realizado pela equipe da comissão</w:t>
+      </w:r>
+      <w:r>
+        <w:rPr>
+          <w:rFonts w:cs="Times New Roman"/>
+          <w:bCs/>
+          <w:sz w:val="20"/>
+          <w:szCs w:val="20"/>
+        </w:rPr>
+        <w:t xml:space="preserve"> siga as boas praticas e referenciais </w:t>
+      </w:r>
+      <w:r>
+        <w:rPr>
+          <w:rFonts w:cs="Times New Roman"/>
+          <w:bCs/>
+          <w:sz w:val="20"/>
+          <w:szCs w:val="20"/>
+        </w:rPr>
+        <w:t>teórica</w:t>
+      </w:r>
+      <w:r>
+        <w:rPr>
+          <w:rFonts w:cs="Times New Roman"/>
+          <w:bCs/>
+          <w:sz w:val="20"/>
+          <w:szCs w:val="20"/>
+        </w:rPr>
+        <w:t>s mais bem conceituados</w:t>
+      </w:r>
+      <w:r>
+        <w:rPr>
+          <w:rFonts w:cs="Times New Roman"/>
+          <w:bCs/>
+          <w:sz w:val="20"/>
+          <w:szCs w:val="20"/>
+        </w:rPr>
+        <w:t xml:space="preserve"> no Brasil o no exterior.</w:t>
+      </w:r>
+    </w:p>
+    <w:p>
+      <w:pPr>
+        <w:pStyle w:val="Standard"/>
+        <w:tabs>
+          <w:tab w:val="left" w:pos="381"/>
+        </w:tabs>
+        <w:jc w:val="both"/>
         <w:rPr>
           <w:rFonts w:cs="Times New Roman"/>
           <w:b/>
@@ -563,6 +1274,7 @@
           <w:tab w:val="left" w:pos="381"/>
         </w:tabs>
         <w:ind w:left="286" w:hanging="273"/>
+        <w:jc w:val="both"/>
         <w:rPr>
           <w:rFonts w:cs="Times New Roman"/>
           <w:b/>
@@ -585,6 +1297,7 @@
     <w:p>
       <w:pPr>
         <w:pStyle w:val="PargrafodaLista"/>
+        <w:jc w:val="both"/>
         <w:rPr>
           <w:rFonts w:cs="Times New Roman"/>
           <w:b/>
@@ -601,6 +1314,7 @@
           <w:tab w:val="left" w:pos="381"/>
         </w:tabs>
         <w:ind w:left="286"/>
+        <w:jc w:val="both"/>
         <w:rPr>
           <w:rFonts w:cs="Times New Roman"/>
           <w:b/>
@@ -621,6 +1335,7 @@
           <w:tab w:val="left" w:pos="381"/>
         </w:tabs>
         <w:ind w:left="286" w:hanging="273"/>
+        <w:jc w:val="both"/>
         <w:rPr>
           <w:rFonts w:cs="Times New Roman"/>
           <w:b/>
@@ -647,6 +1362,7 @@
           <w:tab w:val="left" w:pos="381"/>
         </w:tabs>
         <w:ind w:left="286"/>
+        <w:jc w:val="both"/>
         <w:rPr>
           <w:rFonts w:cs="Times New Roman"/>
           <w:b/>
@@ -667,28 +1383,31 @@
           <w:tab w:val="left" w:pos="381"/>
         </w:tabs>
         <w:ind w:left="286" w:hanging="273"/>
-        <w:rPr>
-          <w:rFonts w:cs="Times New Roman"/>
-          <w:b/>
-          <w:bCs/>
-          <w:sz w:val="20"/>
-          <w:szCs w:val="20"/>
-        </w:rPr>
-      </w:pPr>
-      <w:r>
-        <w:rPr>
-          <w:rFonts w:cs="Times New Roman"/>
-          <w:b/>
-          <w:bCs/>
-          <w:sz w:val="20"/>
-          <w:szCs w:val="20"/>
-        </w:rPr>
+        <w:jc w:val="both"/>
+        <w:rPr>
+          <w:rFonts w:cs="Times New Roman"/>
+          <w:b/>
+          <w:bCs/>
+          <w:sz w:val="20"/>
+          <w:szCs w:val="20"/>
+        </w:rPr>
+      </w:pPr>
+      <w:r>
+        <w:rPr>
+          <w:rFonts w:cs="Times New Roman"/>
+          <w:b/>
+          <w:bCs/>
+          <w:sz w:val="20"/>
+          <w:szCs w:val="20"/>
+        </w:rPr>
+        <w:lastRenderedPageBreak/>
         <w:t>RESTRIÇÕES CONSIDERADAS NA CIRAÇÃO DOS REQUISITOS</w:t>
       </w:r>
     </w:p>
     <w:p>
       <w:pPr>
         <w:pStyle w:val="PargrafodaLista"/>
+        <w:jc w:val="both"/>
         <w:rPr>
           <w:rFonts w:cs="Times New Roman"/>
           <w:b/>
@@ -705,6 +1424,7 @@
           <w:tab w:val="left" w:pos="381"/>
         </w:tabs>
         <w:ind w:left="286"/>
+        <w:jc w:val="both"/>
         <w:rPr>
           <w:rFonts w:cs="Times New Roman"/>
           <w:b/>
@@ -725,6 +1445,7 @@
           <w:tab w:val="left" w:pos="381"/>
         </w:tabs>
         <w:ind w:left="286" w:hanging="273"/>
+        <w:jc w:val="both"/>
         <w:rPr>
           <w:rFonts w:cs="Times New Roman"/>
           <w:b/>
@@ -755,17 +1476,19 @@
           <w:tab w:val="left" w:pos="381"/>
         </w:tabs>
         <w:ind w:left="286" w:hanging="273"/>
-        <w:rPr>
-          <w:rFonts w:cs="Times New Roman"/>
-          <w:b/>
-          <w:bCs/>
-          <w:sz w:val="20"/>
-          <w:szCs w:val="20"/>
-        </w:rPr>
-      </w:pPr>
-    </w:p>
-    <w:p>
-      <w:pPr>
+        <w:jc w:val="both"/>
+        <w:rPr>
+          <w:rFonts w:cs="Times New Roman"/>
+          <w:b/>
+          <w:bCs/>
+          <w:sz w:val="20"/>
+          <w:szCs w:val="20"/>
+        </w:rPr>
+      </w:pPr>
+    </w:p>
+    <w:p>
+      <w:pPr>
+        <w:jc w:val="both"/>
         <w:rPr>
           <w:rFonts w:ascii="Times New Roman" w:hAnsi="Times New Roman" w:cs="Times New Roman"/>
         </w:rPr>
@@ -1359,6 +2082,345 @@
 <file path=word/numbering.xml><?xml version="1.0" encoding="utf-8"?>
 <w:numbering xmlns:ve="http://schemas.openxmlformats.org/markup-compatibility/2006" xmlns:o="urn:schemas-microsoft-com:office:office" xmlns:r="http://schemas.openxmlformats.org/officeDocument/2006/relationships" xmlns:m="http://schemas.openxmlformats.org/officeDocument/2006/math" xmlns:v="urn:schemas-microsoft-com:vml" xmlns:wp="http://schemas.openxmlformats.org/drawingml/2006/wordprocessingDrawing" xmlns:w10="urn:schemas-microsoft-com:office:word" xmlns:w="http://schemas.openxmlformats.org/wordprocessingml/2006/main" xmlns:wne="http://schemas.microsoft.com/office/word/2006/wordml">
   <w:abstractNum w:abstractNumId="0">
+    <w:nsid w:val="3C721FD0"/>
+    <w:multiLevelType w:val="hybridMultilevel"/>
+    <w:tmpl w:val="5B5A1E86"/>
+    <w:lvl w:ilvl="0" w:tplc="04160001">
+      <w:start w:val="1"/>
+      <w:numFmt w:val="bullet"/>
+      <w:lvlText w:val=""/>
+      <w:lvlJc w:val="left"/>
+      <w:pPr>
+        <w:ind w:left="1055" w:hanging="360"/>
+      </w:pPr>
+      <w:rPr>
+        <w:rFonts w:ascii="Symbol" w:hAnsi="Symbol" w:hint="default"/>
+      </w:rPr>
+    </w:lvl>
+    <w:lvl w:ilvl="1" w:tplc="04160003" w:tentative="1">
+      <w:start w:val="1"/>
+      <w:numFmt w:val="bullet"/>
+      <w:lvlText w:val="o"/>
+      <w:lvlJc w:val="left"/>
+      <w:pPr>
+        <w:ind w:left="1775" w:hanging="360"/>
+      </w:pPr>
+      <w:rPr>
+        <w:rFonts w:ascii="Courier New" w:hAnsi="Courier New" w:cs="Courier New" w:hint="default"/>
+      </w:rPr>
+    </w:lvl>
+    <w:lvl w:ilvl="2" w:tplc="04160005" w:tentative="1">
+      <w:start w:val="1"/>
+      <w:numFmt w:val="bullet"/>
+      <w:lvlText w:val=""/>
+      <w:lvlJc w:val="left"/>
+      <w:pPr>
+        <w:ind w:left="2495" w:hanging="360"/>
+      </w:pPr>
+      <w:rPr>
+        <w:rFonts w:ascii="Wingdings" w:hAnsi="Wingdings" w:hint="default"/>
+      </w:rPr>
+    </w:lvl>
+    <w:lvl w:ilvl="3" w:tplc="04160001" w:tentative="1">
+      <w:start w:val="1"/>
+      <w:numFmt w:val="bullet"/>
+      <w:lvlText w:val=""/>
+      <w:lvlJc w:val="left"/>
+      <w:pPr>
+        <w:ind w:left="3215" w:hanging="360"/>
+      </w:pPr>
+      <w:rPr>
+        <w:rFonts w:ascii="Symbol" w:hAnsi="Symbol" w:hint="default"/>
+      </w:rPr>
+    </w:lvl>
+    <w:lvl w:ilvl="4" w:tplc="04160003" w:tentative="1">
+      <w:start w:val="1"/>
+      <w:numFmt w:val="bullet"/>
+      <w:lvlText w:val="o"/>
+      <w:lvlJc w:val="left"/>
+      <w:pPr>
+        <w:ind w:left="3935" w:hanging="360"/>
+      </w:pPr>
+      <w:rPr>
+        <w:rFonts w:ascii="Courier New" w:hAnsi="Courier New" w:cs="Courier New" w:hint="default"/>
+      </w:rPr>
+    </w:lvl>
+    <w:lvl w:ilvl="5" w:tplc="04160005" w:tentative="1">
+      <w:start w:val="1"/>
+      <w:numFmt w:val="bullet"/>
+      <w:lvlText w:val=""/>
+      <w:lvlJc w:val="left"/>
+      <w:pPr>
+        <w:ind w:left="4655" w:hanging="360"/>
+      </w:pPr>
+      <w:rPr>
+        <w:rFonts w:ascii="Wingdings" w:hAnsi="Wingdings" w:hint="default"/>
+      </w:rPr>
+    </w:lvl>
+    <w:lvl w:ilvl="6" w:tplc="04160001" w:tentative="1">
+      <w:start w:val="1"/>
+      <w:numFmt w:val="bullet"/>
+      <w:lvlText w:val=""/>
+      <w:lvlJc w:val="left"/>
+      <w:pPr>
+        <w:ind w:left="5375" w:hanging="360"/>
+      </w:pPr>
+      <w:rPr>
+        <w:rFonts w:ascii="Symbol" w:hAnsi="Symbol" w:hint="default"/>
+      </w:rPr>
+    </w:lvl>
+    <w:lvl w:ilvl="7" w:tplc="04160003" w:tentative="1">
+      <w:start w:val="1"/>
+      <w:numFmt w:val="bullet"/>
+      <w:lvlText w:val="o"/>
+      <w:lvlJc w:val="left"/>
+      <w:pPr>
+        <w:ind w:left="6095" w:hanging="360"/>
+      </w:pPr>
+      <w:rPr>
+        <w:rFonts w:ascii="Courier New" w:hAnsi="Courier New" w:cs="Courier New" w:hint="default"/>
+      </w:rPr>
+    </w:lvl>
+    <w:lvl w:ilvl="8" w:tplc="04160005" w:tentative="1">
+      <w:start w:val="1"/>
+      <w:numFmt w:val="bullet"/>
+      <w:lvlText w:val=""/>
+      <w:lvlJc w:val="left"/>
+      <w:pPr>
+        <w:ind w:left="6815" w:hanging="360"/>
+      </w:pPr>
+      <w:rPr>
+        <w:rFonts w:ascii="Wingdings" w:hAnsi="Wingdings" w:hint="default"/>
+      </w:rPr>
+    </w:lvl>
+  </w:abstractNum>
+  <w:abstractNum w:abstractNumId="1">
+    <w:nsid w:val="464A41C4"/>
+    <w:multiLevelType w:val="hybridMultilevel"/>
+    <w:tmpl w:val="9EF218A2"/>
+    <w:lvl w:ilvl="0" w:tplc="04160001">
+      <w:start w:val="1"/>
+      <w:numFmt w:val="bullet"/>
+      <w:lvlText w:val=""/>
+      <w:lvlJc w:val="left"/>
+      <w:pPr>
+        <w:ind w:left="1006" w:hanging="360"/>
+      </w:pPr>
+      <w:rPr>
+        <w:rFonts w:ascii="Symbol" w:hAnsi="Symbol" w:hint="default"/>
+      </w:rPr>
+    </w:lvl>
+    <w:lvl w:ilvl="1" w:tplc="04160003" w:tentative="1">
+      <w:start w:val="1"/>
+      <w:numFmt w:val="bullet"/>
+      <w:lvlText w:val="o"/>
+      <w:lvlJc w:val="left"/>
+      <w:pPr>
+        <w:ind w:left="1726" w:hanging="360"/>
+      </w:pPr>
+      <w:rPr>
+        <w:rFonts w:ascii="Courier New" w:hAnsi="Courier New" w:cs="Courier New" w:hint="default"/>
+      </w:rPr>
+    </w:lvl>
+    <w:lvl w:ilvl="2" w:tplc="04160005" w:tentative="1">
+      <w:start w:val="1"/>
+      <w:numFmt w:val="bullet"/>
+      <w:lvlText w:val=""/>
+      <w:lvlJc w:val="left"/>
+      <w:pPr>
+        <w:ind w:left="2446" w:hanging="360"/>
+      </w:pPr>
+      <w:rPr>
+        <w:rFonts w:ascii="Wingdings" w:hAnsi="Wingdings" w:hint="default"/>
+      </w:rPr>
+    </w:lvl>
+    <w:lvl w:ilvl="3" w:tplc="04160001" w:tentative="1">
+      <w:start w:val="1"/>
+      <w:numFmt w:val="bullet"/>
+      <w:lvlText w:val=""/>
+      <w:lvlJc w:val="left"/>
+      <w:pPr>
+        <w:ind w:left="3166" w:hanging="360"/>
+      </w:pPr>
+      <w:rPr>
+        <w:rFonts w:ascii="Symbol" w:hAnsi="Symbol" w:hint="default"/>
+      </w:rPr>
+    </w:lvl>
+    <w:lvl w:ilvl="4" w:tplc="04160003" w:tentative="1">
+      <w:start w:val="1"/>
+      <w:numFmt w:val="bullet"/>
+      <w:lvlText w:val="o"/>
+      <w:lvlJc w:val="left"/>
+      <w:pPr>
+        <w:ind w:left="3886" w:hanging="360"/>
+      </w:pPr>
+      <w:rPr>
+        <w:rFonts w:ascii="Courier New" w:hAnsi="Courier New" w:cs="Courier New" w:hint="default"/>
+      </w:rPr>
+    </w:lvl>
+    <w:lvl w:ilvl="5" w:tplc="04160005" w:tentative="1">
+      <w:start w:val="1"/>
+      <w:numFmt w:val="bullet"/>
+      <w:lvlText w:val=""/>
+      <w:lvlJc w:val="left"/>
+      <w:pPr>
+        <w:ind w:left="4606" w:hanging="360"/>
+      </w:pPr>
+      <w:rPr>
+        <w:rFonts w:ascii="Wingdings" w:hAnsi="Wingdings" w:hint="default"/>
+      </w:rPr>
+    </w:lvl>
+    <w:lvl w:ilvl="6" w:tplc="04160001" w:tentative="1">
+      <w:start w:val="1"/>
+      <w:numFmt w:val="bullet"/>
+      <w:lvlText w:val=""/>
+      <w:lvlJc w:val="left"/>
+      <w:pPr>
+        <w:ind w:left="5326" w:hanging="360"/>
+      </w:pPr>
+      <w:rPr>
+        <w:rFonts w:ascii="Symbol" w:hAnsi="Symbol" w:hint="default"/>
+      </w:rPr>
+    </w:lvl>
+    <w:lvl w:ilvl="7" w:tplc="04160003" w:tentative="1">
+      <w:start w:val="1"/>
+      <w:numFmt w:val="bullet"/>
+      <w:lvlText w:val="o"/>
+      <w:lvlJc w:val="left"/>
+      <w:pPr>
+        <w:ind w:left="6046" w:hanging="360"/>
+      </w:pPr>
+      <w:rPr>
+        <w:rFonts w:ascii="Courier New" w:hAnsi="Courier New" w:cs="Courier New" w:hint="default"/>
+      </w:rPr>
+    </w:lvl>
+    <w:lvl w:ilvl="8" w:tplc="04160005" w:tentative="1">
+      <w:start w:val="1"/>
+      <w:numFmt w:val="bullet"/>
+      <w:lvlText w:val=""/>
+      <w:lvlJc w:val="left"/>
+      <w:pPr>
+        <w:ind w:left="6766" w:hanging="360"/>
+      </w:pPr>
+      <w:rPr>
+        <w:rFonts w:ascii="Wingdings" w:hAnsi="Wingdings" w:hint="default"/>
+      </w:rPr>
+    </w:lvl>
+  </w:abstractNum>
+  <w:abstractNum w:abstractNumId="2">
+    <w:nsid w:val="65F37B32"/>
+    <w:multiLevelType w:val="hybridMultilevel"/>
+    <w:tmpl w:val="22B8718A"/>
+    <w:lvl w:ilvl="0" w:tplc="04160001">
+      <w:start w:val="1"/>
+      <w:numFmt w:val="bullet"/>
+      <w:lvlText w:val=""/>
+      <w:lvlJc w:val="left"/>
+      <w:pPr>
+        <w:ind w:left="1006" w:hanging="360"/>
+      </w:pPr>
+      <w:rPr>
+        <w:rFonts w:ascii="Symbol" w:hAnsi="Symbol" w:hint="default"/>
+      </w:rPr>
+    </w:lvl>
+    <w:lvl w:ilvl="1" w:tplc="04160003" w:tentative="1">
+      <w:start w:val="1"/>
+      <w:numFmt w:val="bullet"/>
+      <w:lvlText w:val="o"/>
+      <w:lvlJc w:val="left"/>
+      <w:pPr>
+        <w:ind w:left="1726" w:hanging="360"/>
+      </w:pPr>
+      <w:rPr>
+        <w:rFonts w:ascii="Courier New" w:hAnsi="Courier New" w:cs="Courier New" w:hint="default"/>
+      </w:rPr>
+    </w:lvl>
+    <w:lvl w:ilvl="2" w:tplc="04160005" w:tentative="1">
+      <w:start w:val="1"/>
+      <w:numFmt w:val="bullet"/>
+      <w:lvlText w:val=""/>
+      <w:lvlJc w:val="left"/>
+      <w:pPr>
+        <w:ind w:left="2446" w:hanging="360"/>
+      </w:pPr>
+      <w:rPr>
+        <w:rFonts w:ascii="Wingdings" w:hAnsi="Wingdings" w:hint="default"/>
+      </w:rPr>
+    </w:lvl>
+    <w:lvl w:ilvl="3" w:tplc="04160001" w:tentative="1">
+      <w:start w:val="1"/>
+      <w:numFmt w:val="bullet"/>
+      <w:lvlText w:val=""/>
+      <w:lvlJc w:val="left"/>
+      <w:pPr>
+        <w:ind w:left="3166" w:hanging="360"/>
+      </w:pPr>
+      <w:rPr>
+        <w:rFonts w:ascii="Symbol" w:hAnsi="Symbol" w:hint="default"/>
+      </w:rPr>
+    </w:lvl>
+    <w:lvl w:ilvl="4" w:tplc="04160003" w:tentative="1">
+      <w:start w:val="1"/>
+      <w:numFmt w:val="bullet"/>
+      <w:lvlText w:val="o"/>
+      <w:lvlJc w:val="left"/>
+      <w:pPr>
+        <w:ind w:left="3886" w:hanging="360"/>
+      </w:pPr>
+      <w:rPr>
+        <w:rFonts w:ascii="Courier New" w:hAnsi="Courier New" w:cs="Courier New" w:hint="default"/>
+      </w:rPr>
+    </w:lvl>
+    <w:lvl w:ilvl="5" w:tplc="04160005" w:tentative="1">
+      <w:start w:val="1"/>
+      <w:numFmt w:val="bullet"/>
+      <w:lvlText w:val=""/>
+      <w:lvlJc w:val="left"/>
+      <w:pPr>
+        <w:ind w:left="4606" w:hanging="360"/>
+      </w:pPr>
+      <w:rPr>
+        <w:rFonts w:ascii="Wingdings" w:hAnsi="Wingdings" w:hint="default"/>
+      </w:rPr>
+    </w:lvl>
+    <w:lvl w:ilvl="6" w:tplc="04160001" w:tentative="1">
+      <w:start w:val="1"/>
+      <w:numFmt w:val="bullet"/>
+      <w:lvlText w:val=""/>
+      <w:lvlJc w:val="left"/>
+      <w:pPr>
+        <w:ind w:left="5326" w:hanging="360"/>
+      </w:pPr>
+      <w:rPr>
+        <w:rFonts w:ascii="Symbol" w:hAnsi="Symbol" w:hint="default"/>
+      </w:rPr>
+    </w:lvl>
+    <w:lvl w:ilvl="7" w:tplc="04160003" w:tentative="1">
+      <w:start w:val="1"/>
+      <w:numFmt w:val="bullet"/>
+      <w:lvlText w:val="o"/>
+      <w:lvlJc w:val="left"/>
+      <w:pPr>
+        <w:ind w:left="6046" w:hanging="360"/>
+      </w:pPr>
+      <w:rPr>
+        <w:rFonts w:ascii="Courier New" w:hAnsi="Courier New" w:cs="Courier New" w:hint="default"/>
+      </w:rPr>
+    </w:lvl>
+    <w:lvl w:ilvl="8" w:tplc="04160005" w:tentative="1">
+      <w:start w:val="1"/>
+      <w:numFmt w:val="bullet"/>
+      <w:lvlText w:val=""/>
+      <w:lvlJc w:val="left"/>
+      <w:pPr>
+        <w:ind w:left="6766" w:hanging="360"/>
+      </w:pPr>
+      <w:rPr>
+        <w:rFonts w:ascii="Wingdings" w:hAnsi="Wingdings" w:hint="default"/>
+      </w:rPr>
+    </w:lvl>
+  </w:abstractNum>
+  <w:abstractNum w:abstractNumId="3">
     <w:nsid w:val="668018FE"/>
     <w:multiLevelType w:val="multilevel"/>
     <w:tmpl w:val="0C16E3F0"/>
@@ -1418,6 +2480,15 @@
     </w:lvl>
   </w:abstractNum>
   <w:num w:numId="1">
+    <w:abstractNumId w:val="3"/>
+  </w:num>
+  <w:num w:numId="2">
+    <w:abstractNumId w:val="2"/>
+  </w:num>
+  <w:num w:numId="3">
+    <w:abstractNumId w:val="1"/>
+  </w:num>
+  <w:num w:numId="4">
     <w:abstractNumId w:val="0"/>
   </w:num>
 </w:numbering>

</xml_diff>

<commit_message>
adicionados criterios de aceitação e requisitos funcionais
tambem foi removida o PPA
</commit_message>
<xml_diff>
--- a/Planejando/MGP_SISP_ADPTADO_Plano de Gestão de Escopo.docx
+++ b/Planejando/MGP_SISP_ADPTADO_Plano de Gestão de Escopo.docx
@@ -164,6 +164,15 @@
           <w:sz w:val="20"/>
           <w:szCs w:val="20"/>
         </w:rPr>
+        <w:t xml:space="preserve"> na área aos projetos existentes nos demais setores do campus</w:t>
+      </w:r>
+      <w:r>
+        <w:rPr>
+          <w:rFonts w:cs="Times New Roman"/>
+          <w:bCs/>
+          <w:sz w:val="20"/>
+          <w:szCs w:val="20"/>
+        </w:rPr>
         <w:t>.</w:t>
       </w:r>
     </w:p>
@@ -484,7 +493,43 @@
           <w:sz w:val="20"/>
           <w:szCs w:val="20"/>
         </w:rPr>
-        <w:t xml:space="preserve"> falando sobre os assuntos Gestão de Projetos, Governança Corporativa e Governança Corporativa de TI;</w:t>
+        <w:t xml:space="preserve"> falando sobre os assuntos</w:t>
+      </w:r>
+      <w:r>
+        <w:rPr>
+          <w:rFonts w:cs="Times New Roman"/>
+          <w:bCs/>
+          <w:sz w:val="20"/>
+          <w:szCs w:val="20"/>
+        </w:rPr>
+        <w:t>:</w:t>
+      </w:r>
+      <w:r>
+        <w:rPr>
+          <w:rFonts w:cs="Times New Roman"/>
+          <w:bCs/>
+          <w:sz w:val="20"/>
+          <w:szCs w:val="20"/>
+        </w:rPr>
+        <w:t xml:space="preserve"> Gestão de Projetos, Governança Corporativa e Governança Corporativa de TI</w:t>
+      </w:r>
+      <w:r>
+        <w:rPr>
+          <w:rFonts w:cs="Times New Roman"/>
+          <w:bCs/>
+          <w:sz w:val="20"/>
+          <w:szCs w:val="20"/>
+        </w:rPr>
+        <w:t xml:space="preserve"> e também sobre edição colaborativa de documentos como forma de viabilizar o planejamento transparente, participativo e democrático</w:t>
+      </w:r>
+      <w:r>
+        <w:rPr>
+          <w:rFonts w:cs="Times New Roman"/>
+          <w:bCs/>
+          <w:sz w:val="20"/>
+          <w:szCs w:val="20"/>
+        </w:rPr>
+        <w:t>;</w:t>
       </w:r>
     </w:p>
     <w:p>
@@ -555,6 +600,73 @@
     <w:p>
       <w:pPr>
         <w:pStyle w:val="Standard"/>
+        <w:numPr>
+          <w:ilvl w:val="0"/>
+          <w:numId w:val="3"/>
+        </w:numPr>
+        <w:tabs>
+          <w:tab w:val="left" w:pos="381"/>
+        </w:tabs>
+        <w:jc w:val="both"/>
+        <w:rPr>
+          <w:rFonts w:cs="Times New Roman"/>
+          <w:b/>
+          <w:bCs/>
+          <w:sz w:val="20"/>
+          <w:szCs w:val="20"/>
+        </w:rPr>
+      </w:pPr>
+      <w:r>
+        <w:rPr>
+          <w:rFonts w:cs="Times New Roman"/>
+          <w:bCs/>
+          <w:sz w:val="20"/>
+          <w:szCs w:val="20"/>
+        </w:rPr>
+        <w:t>O projeto deverá permitir que sejam realizados treinamento em edição colaborativa de documentos</w:t>
+      </w:r>
+      <w:r>
+        <w:rPr>
+          <w:rFonts w:cs="Times New Roman"/>
+          <w:bCs/>
+          <w:sz w:val="20"/>
+          <w:szCs w:val="20"/>
+        </w:rPr>
+        <w:t>.</w:t>
+      </w:r>
+    </w:p>
+    <w:p>
+      <w:pPr>
+        <w:pStyle w:val="Standard"/>
+        <w:numPr>
+          <w:ilvl w:val="0"/>
+          <w:numId w:val="3"/>
+        </w:numPr>
+        <w:tabs>
+          <w:tab w:val="left" w:pos="381"/>
+        </w:tabs>
+        <w:jc w:val="both"/>
+        <w:rPr>
+          <w:rFonts w:cs="Times New Roman"/>
+          <w:b/>
+          <w:bCs/>
+          <w:sz w:val="20"/>
+          <w:szCs w:val="20"/>
+        </w:rPr>
+      </w:pPr>
+      <w:r>
+        <w:rPr>
+          <w:rFonts w:cs="Times New Roman"/>
+          <w:bCs/>
+          <w:sz w:val="20"/>
+          <w:szCs w:val="20"/>
+        </w:rPr>
+        <w:t>O projeto deverá permitir que a edição colaborativa de documentos seja viável pela internet.</w:t>
+      </w:r>
+    </w:p>
+    <w:p>
+      <w:pPr>
+        <w:pStyle w:val="Standard"/>
         <w:tabs>
           <w:tab w:val="left" w:pos="381"/>
         </w:tabs>
@@ -944,14 +1056,112 @@
           <w:szCs w:val="20"/>
         </w:rPr>
       </w:pPr>
-      <w:r>
-        <w:rPr>
-          <w:rFonts w:cs="Times New Roman"/>
-          <w:bCs/>
-          <w:sz w:val="20"/>
-          <w:szCs w:val="20"/>
-        </w:rPr>
-        <w:t xml:space="preserve">a produção seja feita utilizando o software free.... </w:t>
+      <w:proofErr w:type="gramStart"/>
+      <w:r>
+        <w:rPr>
+          <w:rFonts w:cs="Times New Roman"/>
+          <w:bCs/>
+          <w:sz w:val="20"/>
+          <w:szCs w:val="20"/>
+        </w:rPr>
+        <w:t>a</w:t>
+      </w:r>
+      <w:proofErr w:type="gramEnd"/>
+      <w:r>
+        <w:rPr>
+          <w:rFonts w:cs="Times New Roman"/>
+          <w:bCs/>
+          <w:sz w:val="20"/>
+          <w:szCs w:val="20"/>
+        </w:rPr>
+        <w:t xml:space="preserve"> produção</w:t>
+      </w:r>
+      <w:r>
+        <w:rPr>
+          <w:rFonts w:cs="Times New Roman"/>
+          <w:bCs/>
+          <w:sz w:val="20"/>
+          <w:szCs w:val="20"/>
+        </w:rPr>
+        <w:t xml:space="preserve"> de </w:t>
+      </w:r>
+      <w:proofErr w:type="spellStart"/>
+      <w:r>
+        <w:rPr>
+          <w:rFonts w:cs="Times New Roman"/>
+          <w:bCs/>
+          <w:sz w:val="20"/>
+          <w:szCs w:val="20"/>
+        </w:rPr>
+        <w:t>podcasts</w:t>
+      </w:r>
+      <w:proofErr w:type="spellEnd"/>
+      <w:r>
+        <w:rPr>
+          <w:rFonts w:cs="Times New Roman"/>
+          <w:bCs/>
+          <w:sz w:val="20"/>
+          <w:szCs w:val="20"/>
+        </w:rPr>
+        <w:t xml:space="preserve"> seja feita utilizando algum </w:t>
+      </w:r>
+      <w:r>
+        <w:rPr>
+          <w:rFonts w:cs="Times New Roman"/>
+          <w:bCs/>
+          <w:sz w:val="20"/>
+          <w:szCs w:val="20"/>
+        </w:rPr>
+        <w:t xml:space="preserve">software </w:t>
+      </w:r>
+      <w:proofErr w:type="spellStart"/>
+      <w:r>
+        <w:rPr>
+          <w:rFonts w:cs="Times New Roman"/>
+          <w:bCs/>
+          <w:sz w:val="20"/>
+          <w:szCs w:val="20"/>
+        </w:rPr>
+        <w:t>free</w:t>
+      </w:r>
+      <w:proofErr w:type="spellEnd"/>
+      <w:r>
+        <w:rPr>
+          <w:rFonts w:cs="Times New Roman"/>
+          <w:bCs/>
+          <w:sz w:val="20"/>
+          <w:szCs w:val="20"/>
+        </w:rPr>
+        <w:t xml:space="preserve"> </w:t>
+      </w:r>
+      <w:proofErr w:type="spellStart"/>
+      <w:r>
+        <w:rPr>
+          <w:rFonts w:cs="Times New Roman"/>
+          <w:bCs/>
+          <w:sz w:val="20"/>
+          <w:szCs w:val="20"/>
+        </w:rPr>
+        <w:t>audacity</w:t>
+      </w:r>
+      <w:proofErr w:type="spellEnd"/>
+      <w:r>
+        <w:rPr>
+          <w:rFonts w:cs="Times New Roman"/>
+          <w:bCs/>
+          <w:sz w:val="20"/>
+          <w:szCs w:val="20"/>
+        </w:rPr>
+        <w:t xml:space="preserve"> que não tenha prazo de utilização </w:t>
+      </w:r>
+      <w:r>
+        <w:rPr>
+          <w:rFonts w:cs="Times New Roman"/>
+          <w:bCs/>
+          <w:sz w:val="20"/>
+          <w:szCs w:val="20"/>
+        </w:rPr>
+        <w:t>grátis.</w:t>
       </w:r>
     </w:p>
     <w:p>
@@ -1291,21 +1501,332 @@
           <w:sz w:val="20"/>
           <w:szCs w:val="20"/>
         </w:rPr>
+        <w:lastRenderedPageBreak/>
         <w:t>CRITÉRIOS DE ACEITAÇÃO DO PROJETO</w:t>
       </w:r>
     </w:p>
     <w:p>
       <w:pPr>
+        <w:pStyle w:val="Standard"/>
+        <w:tabs>
+          <w:tab w:val="left" w:pos="381"/>
+        </w:tabs>
+        <w:ind w:left="286"/>
+        <w:jc w:val="both"/>
+        <w:rPr>
+          <w:rFonts w:cs="Times New Roman"/>
+          <w:b/>
+          <w:bCs/>
+          <w:sz w:val="20"/>
+          <w:szCs w:val="20"/>
+        </w:rPr>
+      </w:pPr>
+    </w:p>
+    <w:p>
+      <w:pPr>
         <w:pStyle w:val="PargrafodaLista"/>
         <w:jc w:val="both"/>
         <w:rPr>
-          <w:rFonts w:cs="Times New Roman"/>
-          <w:b/>
-          <w:bCs/>
-          <w:sz w:val="20"/>
-          <w:szCs w:val="20"/>
-        </w:rPr>
-      </w:pPr>
+          <w:rFonts w:ascii="Times New Roman" w:hAnsi="Times New Roman" w:cs="Times New Roman"/>
+          <w:bCs/>
+          <w:sz w:val="24"/>
+          <w:szCs w:val="24"/>
+        </w:rPr>
+      </w:pPr>
+      <w:r>
+        <w:rPr>
+          <w:rFonts w:ascii="Times New Roman" w:hAnsi="Times New Roman" w:cs="Times New Roman"/>
+          <w:bCs/>
+          <w:sz w:val="24"/>
+          <w:szCs w:val="24"/>
+        </w:rPr>
+        <w:t>O projeto será aceito quando:</w:t>
+      </w:r>
+    </w:p>
+    <w:p>
+      <w:pPr>
+        <w:pStyle w:val="PargrafodaLista"/>
+        <w:numPr>
+          <w:ilvl w:val="0"/>
+          <w:numId w:val="5"/>
+        </w:numPr>
+        <w:jc w:val="both"/>
+        <w:rPr>
+          <w:rFonts w:ascii="Times New Roman" w:hAnsi="Times New Roman" w:cs="Times New Roman"/>
+          <w:bCs/>
+          <w:sz w:val="24"/>
+          <w:szCs w:val="24"/>
+        </w:rPr>
+      </w:pPr>
+      <w:r>
+        <w:rPr>
+          <w:rFonts w:ascii="Times New Roman" w:hAnsi="Times New Roman" w:cs="Times New Roman"/>
+          <w:bCs/>
+          <w:sz w:val="24"/>
+          <w:szCs w:val="24"/>
+        </w:rPr>
+        <w:t>O Plano de conscientização estiver sido entreg</w:t>
+      </w:r>
+      <w:r>
+        <w:rPr>
+          <w:rFonts w:ascii="Times New Roman" w:hAnsi="Times New Roman" w:cs="Times New Roman"/>
+          <w:bCs/>
+          <w:sz w:val="24"/>
+          <w:szCs w:val="24"/>
+        </w:rPr>
+        <w:t>ue</w:t>
+      </w:r>
+      <w:r>
+        <w:rPr>
+          <w:rFonts w:ascii="Times New Roman" w:hAnsi="Times New Roman" w:cs="Times New Roman"/>
+          <w:bCs/>
+          <w:sz w:val="24"/>
+          <w:szCs w:val="24"/>
+        </w:rPr>
+        <w:t xml:space="preserve"> e executado;</w:t>
+      </w:r>
+    </w:p>
+    <w:p>
+      <w:pPr>
+        <w:pStyle w:val="PargrafodaLista"/>
+        <w:numPr>
+          <w:ilvl w:val="0"/>
+          <w:numId w:val="5"/>
+        </w:numPr>
+        <w:jc w:val="both"/>
+        <w:rPr>
+          <w:rFonts w:ascii="Times New Roman" w:hAnsi="Times New Roman" w:cs="Times New Roman"/>
+          <w:bCs/>
+          <w:sz w:val="24"/>
+          <w:szCs w:val="24"/>
+        </w:rPr>
+      </w:pPr>
+      <w:r>
+        <w:rPr>
+          <w:rFonts w:ascii="Times New Roman" w:hAnsi="Times New Roman" w:cs="Times New Roman"/>
+          <w:bCs/>
+          <w:sz w:val="24"/>
+          <w:szCs w:val="24"/>
+        </w:rPr>
+        <w:t xml:space="preserve">O Plano de </w:t>
+      </w:r>
+      <w:proofErr w:type="spellStart"/>
+      <w:r>
+        <w:rPr>
+          <w:rFonts w:ascii="Times New Roman" w:hAnsi="Times New Roman" w:cs="Times New Roman"/>
+          <w:bCs/>
+          <w:sz w:val="24"/>
+          <w:szCs w:val="24"/>
+        </w:rPr>
+        <w:t>Coaching</w:t>
+      </w:r>
+      <w:proofErr w:type="spellEnd"/>
+      <w:r>
+        <w:rPr>
+          <w:rFonts w:ascii="Times New Roman" w:hAnsi="Times New Roman" w:cs="Times New Roman"/>
+          <w:bCs/>
+          <w:sz w:val="24"/>
+          <w:szCs w:val="24"/>
+        </w:rPr>
+        <w:t xml:space="preserve"> em Gestão de Projetos </w:t>
+      </w:r>
+      <w:r>
+        <w:rPr>
+          <w:rFonts w:ascii="Times New Roman" w:hAnsi="Times New Roman" w:cs="Times New Roman"/>
+          <w:bCs/>
+          <w:sz w:val="24"/>
+          <w:szCs w:val="24"/>
+        </w:rPr>
+        <w:t>tiver sido finalizado entregado e executado</w:t>
+      </w:r>
+      <w:r>
+        <w:rPr>
+          <w:rFonts w:ascii="Times New Roman" w:hAnsi="Times New Roman" w:cs="Times New Roman"/>
+          <w:bCs/>
+          <w:sz w:val="24"/>
+          <w:szCs w:val="24"/>
+        </w:rPr>
+        <w:t>, junto com a implantação de PMO</w:t>
+      </w:r>
+      <w:r>
+        <w:rPr>
+          <w:rFonts w:ascii="Times New Roman" w:hAnsi="Times New Roman" w:cs="Times New Roman"/>
+          <w:bCs/>
+          <w:sz w:val="24"/>
+          <w:szCs w:val="24"/>
+        </w:rPr>
+        <w:t>;</w:t>
+      </w:r>
+    </w:p>
+    <w:p>
+      <w:pPr>
+        <w:pStyle w:val="PargrafodaLista"/>
+        <w:numPr>
+          <w:ilvl w:val="0"/>
+          <w:numId w:val="5"/>
+        </w:numPr>
+        <w:jc w:val="both"/>
+        <w:rPr>
+          <w:rFonts w:ascii="Times New Roman" w:hAnsi="Times New Roman" w:cs="Times New Roman"/>
+          <w:bCs/>
+          <w:sz w:val="24"/>
+          <w:szCs w:val="24"/>
+        </w:rPr>
+      </w:pPr>
+      <w:r>
+        <w:rPr>
+          <w:rFonts w:ascii="Times New Roman" w:hAnsi="Times New Roman" w:cs="Times New Roman"/>
+          <w:bCs/>
+          <w:sz w:val="24"/>
+          <w:szCs w:val="24"/>
+        </w:rPr>
+        <w:t>O plano de Trabalho Colaborativo es</w:t>
+      </w:r>
+      <w:r>
+        <w:rPr>
+          <w:rFonts w:ascii="Times New Roman" w:hAnsi="Times New Roman" w:cs="Times New Roman"/>
+          <w:bCs/>
+          <w:sz w:val="24"/>
+          <w:szCs w:val="24"/>
+        </w:rPr>
+        <w:t>tiver sido finalizado, entregue</w:t>
+      </w:r>
+      <w:r>
+        <w:rPr>
+          <w:rFonts w:ascii="Times New Roman" w:hAnsi="Times New Roman" w:cs="Times New Roman"/>
+          <w:bCs/>
+          <w:sz w:val="24"/>
+          <w:szCs w:val="24"/>
+        </w:rPr>
+        <w:t xml:space="preserve"> e executado</w:t>
+      </w:r>
+      <w:r>
+        <w:rPr>
+          <w:rFonts w:ascii="Times New Roman" w:hAnsi="Times New Roman" w:cs="Times New Roman"/>
+          <w:bCs/>
+          <w:sz w:val="24"/>
+          <w:szCs w:val="24"/>
+        </w:rPr>
+        <w:t xml:space="preserve"> e evidenciado claro aumento de produtividade na elaboração de documentos do Projeto;</w:t>
+      </w:r>
+    </w:p>
+    <w:p>
+      <w:pPr>
+        <w:pStyle w:val="PargrafodaLista"/>
+        <w:numPr>
+          <w:ilvl w:val="0"/>
+          <w:numId w:val="5"/>
+        </w:numPr>
+        <w:jc w:val="both"/>
+        <w:rPr>
+          <w:rFonts w:ascii="Times New Roman" w:hAnsi="Times New Roman" w:cs="Times New Roman"/>
+          <w:bCs/>
+          <w:sz w:val="24"/>
+          <w:szCs w:val="24"/>
+        </w:rPr>
+      </w:pPr>
+      <w:r>
+        <w:rPr>
+          <w:rFonts w:ascii="Times New Roman" w:hAnsi="Times New Roman" w:cs="Times New Roman"/>
+          <w:bCs/>
+          <w:sz w:val="24"/>
+          <w:szCs w:val="24"/>
+        </w:rPr>
+        <w:t>O plano de Implantação de Metodologia de Gestão de Projetos estiver sido entregue e executado;</w:t>
+      </w:r>
+    </w:p>
+    <w:p>
+      <w:pPr>
+        <w:pStyle w:val="PargrafodaLista"/>
+        <w:numPr>
+          <w:ilvl w:val="0"/>
+          <w:numId w:val="5"/>
+        </w:numPr>
+        <w:jc w:val="both"/>
+        <w:rPr>
+          <w:rFonts w:ascii="Times New Roman" w:hAnsi="Times New Roman" w:cs="Times New Roman"/>
+          <w:bCs/>
+          <w:sz w:val="24"/>
+          <w:szCs w:val="24"/>
+        </w:rPr>
+      </w:pPr>
+      <w:r>
+        <w:rPr>
+          <w:rFonts w:ascii="Times New Roman" w:hAnsi="Times New Roman" w:cs="Times New Roman"/>
+          <w:bCs/>
+          <w:sz w:val="24"/>
+          <w:szCs w:val="24"/>
+        </w:rPr>
+        <w:t>O plano de Implantação de Software de Metodologia de Gestão de Projetos estiver sido apresentado e executado;</w:t>
+      </w:r>
+    </w:p>
+    <w:p>
+      <w:pPr>
+        <w:pStyle w:val="PargrafodaLista"/>
+        <w:numPr>
+          <w:ilvl w:val="0"/>
+          <w:numId w:val="5"/>
+        </w:numPr>
+        <w:jc w:val="both"/>
+        <w:rPr>
+          <w:rFonts w:ascii="Times New Roman" w:hAnsi="Times New Roman" w:cs="Times New Roman"/>
+          <w:bCs/>
+          <w:sz w:val="24"/>
+          <w:szCs w:val="24"/>
+        </w:rPr>
+      </w:pPr>
+      <w:r>
+        <w:rPr>
+          <w:rFonts w:ascii="Times New Roman" w:hAnsi="Times New Roman" w:cs="Times New Roman"/>
+          <w:bCs/>
+          <w:sz w:val="24"/>
+          <w:szCs w:val="24"/>
+        </w:rPr>
+        <w:t xml:space="preserve">O plano </w:t>
+      </w:r>
+      <w:r>
+        <w:rPr>
+          <w:rFonts w:ascii="Times New Roman" w:hAnsi="Times New Roman" w:cs="Times New Roman"/>
+          <w:bCs/>
+          <w:sz w:val="24"/>
+          <w:szCs w:val="24"/>
+        </w:rPr>
+        <w:t>de Implantação do Processo de Contratação estiver sido entregue e executado;</w:t>
+      </w:r>
+    </w:p>
+    <w:p>
+      <w:pPr>
+        <w:pStyle w:val="PargrafodaLista"/>
+        <w:numPr>
+          <w:ilvl w:val="0"/>
+          <w:numId w:val="5"/>
+        </w:numPr>
+        <w:jc w:val="both"/>
+        <w:rPr>
+          <w:rFonts w:ascii="Times New Roman" w:hAnsi="Times New Roman" w:cs="Times New Roman"/>
+          <w:bCs/>
+          <w:sz w:val="24"/>
+          <w:szCs w:val="24"/>
+        </w:rPr>
+      </w:pPr>
+      <w:r>
+        <w:rPr>
+          <w:rFonts w:ascii="Times New Roman" w:hAnsi="Times New Roman" w:cs="Times New Roman"/>
+          <w:bCs/>
+          <w:sz w:val="24"/>
+          <w:szCs w:val="24"/>
+        </w:rPr>
+        <w:t>O PEI e PDTI específicos do Campus tiverem sido elaborados seguindo a Infraestrutura, Metodologia de Gestão de Projetos e Software</w:t>
+      </w:r>
+      <w:r>
+        <w:rPr>
+          <w:rFonts w:ascii="Times New Roman" w:hAnsi="Times New Roman" w:cs="Times New Roman"/>
+          <w:bCs/>
+          <w:sz w:val="24"/>
+          <w:szCs w:val="24"/>
+        </w:rPr>
+        <w:t xml:space="preserve"> de Gestão de Projetos propostos pelos planos citados anteriormente.</w:t>
+      </w:r>
     </w:p>
     <w:p>
       <w:pPr>
@@ -1375,6 +1896,120 @@
     <w:p>
       <w:pPr>
         <w:pStyle w:val="Standard"/>
+        <w:tabs>
+          <w:tab w:val="left" w:pos="381"/>
+        </w:tabs>
+        <w:ind w:left="286"/>
+        <w:jc w:val="both"/>
+        <w:rPr>
+          <w:rFonts w:cs="Times New Roman"/>
+          <w:bCs/>
+          <w:sz w:val="20"/>
+          <w:szCs w:val="20"/>
+        </w:rPr>
+      </w:pPr>
+      <w:r>
+        <w:rPr>
+          <w:rFonts w:cs="Times New Roman"/>
+          <w:bCs/>
+          <w:sz w:val="20"/>
+          <w:szCs w:val="20"/>
+        </w:rPr>
+        <w:t>P</w:t>
+      </w:r>
+      <w:r>
+        <w:rPr>
+          <w:rFonts w:cs="Times New Roman"/>
+          <w:bCs/>
+          <w:sz w:val="20"/>
+          <w:szCs w:val="20"/>
+        </w:rPr>
+        <w:t xml:space="preserve">or se tratar de um projeto que envolve mudança cultural, existe um potencial </w:t>
+      </w:r>
+      <w:proofErr w:type="spellStart"/>
+      <w:r>
+        <w:rPr>
+          <w:rFonts w:cs="Times New Roman"/>
+          <w:bCs/>
+          <w:sz w:val="20"/>
+          <w:szCs w:val="20"/>
+        </w:rPr>
+        <w:t>potencial</w:t>
+      </w:r>
+      <w:proofErr w:type="spellEnd"/>
+      <w:r>
+        <w:rPr>
+          <w:rFonts w:cs="Times New Roman"/>
+          <w:bCs/>
+          <w:sz w:val="20"/>
+          <w:szCs w:val="20"/>
+        </w:rPr>
+        <w:t xml:space="preserve"> impactos em outros setores do campus. Esse impacto pode ser evidenciado de modo positivo ou negativo.</w:t>
+      </w:r>
+    </w:p>
+    <w:p>
+      <w:pPr>
+        <w:pStyle w:val="Standard"/>
+        <w:tabs>
+          <w:tab w:val="left" w:pos="381"/>
+        </w:tabs>
+        <w:ind w:left="286"/>
+        <w:jc w:val="both"/>
+        <w:rPr>
+          <w:rFonts w:cs="Times New Roman"/>
+          <w:bCs/>
+          <w:sz w:val="20"/>
+          <w:szCs w:val="20"/>
+        </w:rPr>
+      </w:pPr>
+      <w:r>
+        <w:rPr>
+          <w:rFonts w:cs="Times New Roman"/>
+          <w:bCs/>
+          <w:sz w:val="20"/>
+          <w:szCs w:val="20"/>
+        </w:rPr>
+        <w:t>Do lado positivo pode se evidenciar claro interesse de outras áreas pelo trabalho do PMO e desejo de participar do processo.</w:t>
+      </w:r>
+      <w:r>
+        <w:rPr>
+          <w:rFonts w:cs="Times New Roman"/>
+          <w:bCs/>
+          <w:sz w:val="20"/>
+          <w:szCs w:val="20"/>
+        </w:rPr>
+        <w:t xml:space="preserve"> Do lado negativo é possível uma percepção de que o escritório de projetos tenha como objetivo fiscalizar o trabalho, além de um deslocamento de poder, gerando resistência ao fornecimento de informações e a um eventual “boicote” a todas as atividades do projeto.</w:t>
+      </w:r>
+      <w:r>
+        <w:rPr>
+          <w:rFonts w:cs="Times New Roman"/>
+          <w:bCs/>
+          <w:sz w:val="20"/>
+          <w:szCs w:val="20"/>
+        </w:rPr>
+        <w:t xml:space="preserve"> </w:t>
+      </w:r>
+    </w:p>
+    <w:p>
+      <w:pPr>
+        <w:pStyle w:val="Standard"/>
+        <w:tabs>
+          <w:tab w:val="left" w:pos="381"/>
+        </w:tabs>
+        <w:ind w:left="286"/>
+        <w:jc w:val="both"/>
+        <w:rPr>
+          <w:rFonts w:cs="Times New Roman"/>
+          <w:b/>
+          <w:bCs/>
+          <w:sz w:val="20"/>
+          <w:szCs w:val="20"/>
+        </w:rPr>
+      </w:pPr>
+    </w:p>
+    <w:p>
+      <w:pPr>
+        <w:pStyle w:val="Standard"/>
         <w:numPr>
           <w:ilvl w:val="0"/>
           <w:numId w:val="1"/>
@@ -1400,7 +2035,6 @@
           <w:sz w:val="20"/>
           <w:szCs w:val="20"/>
         </w:rPr>
-        <w:lastRenderedPageBreak/>
         <w:t>RESTRIÇÕES CONSIDERADAS NA CIRAÇÃO DOS REQUISITOS</w:t>
       </w:r>
     </w:p>
@@ -2308,6 +2942,119 @@
     </w:lvl>
   </w:abstractNum>
   <w:abstractNum w:abstractNumId="2">
+    <w:nsid w:val="5AA37059"/>
+    <w:multiLevelType w:val="hybridMultilevel"/>
+    <w:tmpl w:val="AF500A82"/>
+    <w:lvl w:ilvl="0" w:tplc="04160001">
+      <w:start w:val="1"/>
+      <w:numFmt w:val="bullet"/>
+      <w:lvlText w:val=""/>
+      <w:lvlJc w:val="left"/>
+      <w:pPr>
+        <w:ind w:left="1440" w:hanging="360"/>
+      </w:pPr>
+      <w:rPr>
+        <w:rFonts w:ascii="Symbol" w:hAnsi="Symbol" w:hint="default"/>
+      </w:rPr>
+    </w:lvl>
+    <w:lvl w:ilvl="1" w:tplc="04160003" w:tentative="1">
+      <w:start w:val="1"/>
+      <w:numFmt w:val="bullet"/>
+      <w:lvlText w:val="o"/>
+      <w:lvlJc w:val="left"/>
+      <w:pPr>
+        <w:ind w:left="2160" w:hanging="360"/>
+      </w:pPr>
+      <w:rPr>
+        <w:rFonts w:ascii="Courier New" w:hAnsi="Courier New" w:cs="Courier New" w:hint="default"/>
+      </w:rPr>
+    </w:lvl>
+    <w:lvl w:ilvl="2" w:tplc="04160005" w:tentative="1">
+      <w:start w:val="1"/>
+      <w:numFmt w:val="bullet"/>
+      <w:lvlText w:val=""/>
+      <w:lvlJc w:val="left"/>
+      <w:pPr>
+        <w:ind w:left="2880" w:hanging="360"/>
+      </w:pPr>
+      <w:rPr>
+        <w:rFonts w:ascii="Wingdings" w:hAnsi="Wingdings" w:hint="default"/>
+      </w:rPr>
+    </w:lvl>
+    <w:lvl w:ilvl="3" w:tplc="04160001" w:tentative="1">
+      <w:start w:val="1"/>
+      <w:numFmt w:val="bullet"/>
+      <w:lvlText w:val=""/>
+      <w:lvlJc w:val="left"/>
+      <w:pPr>
+        <w:ind w:left="3600" w:hanging="360"/>
+      </w:pPr>
+      <w:rPr>
+        <w:rFonts w:ascii="Symbol" w:hAnsi="Symbol" w:hint="default"/>
+      </w:rPr>
+    </w:lvl>
+    <w:lvl w:ilvl="4" w:tplc="04160003" w:tentative="1">
+      <w:start w:val="1"/>
+      <w:numFmt w:val="bullet"/>
+      <w:lvlText w:val="o"/>
+      <w:lvlJc w:val="left"/>
+      <w:pPr>
+        <w:ind w:left="4320" w:hanging="360"/>
+      </w:pPr>
+      <w:rPr>
+        <w:rFonts w:ascii="Courier New" w:hAnsi="Courier New" w:cs="Courier New" w:hint="default"/>
+      </w:rPr>
+    </w:lvl>
+    <w:lvl w:ilvl="5" w:tplc="04160005" w:tentative="1">
+      <w:start w:val="1"/>
+      <w:numFmt w:val="bullet"/>
+      <w:lvlText w:val=""/>
+      <w:lvlJc w:val="left"/>
+      <w:pPr>
+        <w:ind w:left="5040" w:hanging="360"/>
+      </w:pPr>
+      <w:rPr>
+        <w:rFonts w:ascii="Wingdings" w:hAnsi="Wingdings" w:hint="default"/>
+      </w:rPr>
+    </w:lvl>
+    <w:lvl w:ilvl="6" w:tplc="04160001" w:tentative="1">
+      <w:start w:val="1"/>
+      <w:numFmt w:val="bullet"/>
+      <w:lvlText w:val=""/>
+      <w:lvlJc w:val="left"/>
+      <w:pPr>
+        <w:ind w:left="5760" w:hanging="360"/>
+      </w:pPr>
+      <w:rPr>
+        <w:rFonts w:ascii="Symbol" w:hAnsi="Symbol" w:hint="default"/>
+      </w:rPr>
+    </w:lvl>
+    <w:lvl w:ilvl="7" w:tplc="04160003" w:tentative="1">
+      <w:start w:val="1"/>
+      <w:numFmt w:val="bullet"/>
+      <w:lvlText w:val="o"/>
+      <w:lvlJc w:val="left"/>
+      <w:pPr>
+        <w:ind w:left="6480" w:hanging="360"/>
+      </w:pPr>
+      <w:rPr>
+        <w:rFonts w:ascii="Courier New" w:hAnsi="Courier New" w:cs="Courier New" w:hint="default"/>
+      </w:rPr>
+    </w:lvl>
+    <w:lvl w:ilvl="8" w:tplc="04160005" w:tentative="1">
+      <w:start w:val="1"/>
+      <w:numFmt w:val="bullet"/>
+      <w:lvlText w:val=""/>
+      <w:lvlJc w:val="left"/>
+      <w:pPr>
+        <w:ind w:left="7200" w:hanging="360"/>
+      </w:pPr>
+      <w:rPr>
+        <w:rFonts w:ascii="Wingdings" w:hAnsi="Wingdings" w:hint="default"/>
+      </w:rPr>
+    </w:lvl>
+  </w:abstractNum>
+  <w:abstractNum w:abstractNumId="3">
     <w:nsid w:val="65F37B32"/>
     <w:multiLevelType w:val="hybridMultilevel"/>
     <w:tmpl w:val="22B8718A"/>
@@ -2420,7 +3167,7 @@
       </w:rPr>
     </w:lvl>
   </w:abstractNum>
-  <w:abstractNum w:abstractNumId="3">
+  <w:abstractNum w:abstractNumId="4">
     <w:nsid w:val="668018FE"/>
     <w:multiLevelType w:val="multilevel"/>
     <w:tmpl w:val="0C16E3F0"/>
@@ -2480,16 +3227,19 @@
     </w:lvl>
   </w:abstractNum>
   <w:num w:numId="1">
-    <w:abstractNumId w:val="3"/>
+    <w:abstractNumId w:val="4"/>
   </w:num>
   <w:num w:numId="2">
-    <w:abstractNumId w:val="2"/>
+    <w:abstractNumId w:val="3"/>
   </w:num>
   <w:num w:numId="3">
     <w:abstractNumId w:val="1"/>
   </w:num>
   <w:num w:numId="4">
     <w:abstractNumId w:val="0"/>
+  </w:num>
+  <w:num w:numId="5">
+    <w:abstractNumId w:val="2"/>
   </w:num>
 </w:numbering>
 </file>

</xml_diff>

<commit_message>
descrição básico , restrições e objetivo
restrições na criação dos requisitos
</commit_message>
<xml_diff>
--- a/Planejando/MGP_SISP_ADPTADO_Plano de Gestão de Escopo.docx
+++ b/Planejando/MGP_SISP_ADPTADO_Plano de Gestão de Escopo.docx
@@ -67,7 +67,21 @@
           <w:rFonts w:cs="Times New Roman"/>
           <w:bCs/>
         </w:rPr>
-        <w:t xml:space="preserve">A coordenação de Tecnologia da Informação do Campus </w:t>
+        <w:t>A coordenação de Tecnologia da Informação</w:t>
+      </w:r>
+      <w:r>
+        <w:rPr>
+          <w:rFonts w:cs="Times New Roman"/>
+          <w:bCs/>
+        </w:rPr>
+        <w:t xml:space="preserve"> (TI)</w:t>
+      </w:r>
+      <w:r>
+        <w:rPr>
+          <w:rFonts w:cs="Times New Roman"/>
+          <w:bCs/>
+        </w:rPr>
+        <w:t xml:space="preserve"> do Campus </w:t>
       </w:r>
       <w:proofErr w:type="spellStart"/>
       <w:r>
@@ -125,16 +139,237 @@
     </w:p>
     <w:p>
       <w:pPr>
-        <w:pStyle w:val="Standard"/>
-        <w:tabs>
-          <w:tab w:val="left" w:pos="381"/>
-        </w:tabs>
-        <w:jc w:val="both"/>
-        <w:rPr>
-          <w:rFonts w:cs="Times New Roman"/>
-          <w:bCs/>
-        </w:rPr>
-      </w:pPr>
+        <w:autoSpaceDE w:val="0"/>
+        <w:autoSpaceDN w:val="0"/>
+        <w:adjustRightInd w:val="0"/>
+        <w:spacing w:after="0" w:line="240" w:lineRule="auto"/>
+        <w:ind w:firstLine="286"/>
+        <w:jc w:val="both"/>
+        <w:rPr>
+          <w:rFonts w:ascii="Times New Roman" w:hAnsi="Times New Roman" w:cs="Times New Roman"/>
+          <w:bCs/>
+          <w:sz w:val="24"/>
+          <w:szCs w:val="24"/>
+        </w:rPr>
+      </w:pPr>
+      <w:r>
+        <w:rPr>
+          <w:rFonts w:ascii="Times New Roman" w:hAnsi="Times New Roman" w:cs="Times New Roman"/>
+          <w:sz w:val="24"/>
+          <w:szCs w:val="24"/>
+        </w:rPr>
+        <w:t>A Coordenação de Tecnologia da Informação é a unidade organizacional</w:t>
+      </w:r>
+      <w:r>
+        <w:rPr>
+          <w:rFonts w:ascii="Times New Roman" w:hAnsi="Times New Roman" w:cs="Times New Roman"/>
+          <w:sz w:val="24"/>
+          <w:szCs w:val="24"/>
+        </w:rPr>
+        <w:t xml:space="preserve"> s</w:t>
+      </w:r>
+      <w:r>
+        <w:rPr>
+          <w:rFonts w:ascii="Times New Roman" w:hAnsi="Times New Roman" w:cs="Times New Roman"/>
+          <w:sz w:val="24"/>
+          <w:szCs w:val="24"/>
+        </w:rPr>
+        <w:t>ubordinada à Diretoria-Geral, responsável por planejar, organizar, executar,</w:t>
+      </w:r>
+      <w:r>
+        <w:rPr>
+          <w:rFonts w:ascii="Times New Roman" w:hAnsi="Times New Roman" w:cs="Times New Roman"/>
+          <w:sz w:val="24"/>
+          <w:szCs w:val="24"/>
+        </w:rPr>
+        <w:t xml:space="preserve"> </w:t>
+      </w:r>
+      <w:r>
+        <w:rPr>
+          <w:rFonts w:ascii="Times New Roman" w:hAnsi="Times New Roman" w:cs="Times New Roman"/>
+          <w:sz w:val="24"/>
+          <w:szCs w:val="24"/>
+        </w:rPr>
+        <w:t xml:space="preserve">coordenar </w:t>
+      </w:r>
+      <w:r>
+        <w:rPr>
+          <w:rFonts w:ascii="Times New Roman" w:hAnsi="Times New Roman" w:cs="Times New Roman"/>
+          <w:sz w:val="24"/>
+          <w:szCs w:val="24"/>
+        </w:rPr>
+        <w:t xml:space="preserve">e controlar as atividades de Tecnologia da Informação (TI) para o </w:t>
+      </w:r>
+      <w:r>
+        <w:rPr>
+          <w:rFonts w:ascii="Times New Roman" w:hAnsi="Times New Roman" w:cs="Times New Roman"/>
+          <w:i/>
+          <w:iCs/>
+          <w:sz w:val="24"/>
+          <w:szCs w:val="24"/>
+        </w:rPr>
+        <w:t>Campus</w:t>
+      </w:r>
+      <w:r>
+        <w:rPr>
+          <w:rFonts w:ascii="Times New Roman" w:hAnsi="Times New Roman" w:cs="Times New Roman"/>
+          <w:sz w:val="24"/>
+          <w:szCs w:val="24"/>
+        </w:rPr>
+        <w:t>.</w:t>
+      </w:r>
+      <w:r>
+        <w:rPr>
+          <w:rFonts w:ascii="Times New Roman" w:hAnsi="Times New Roman" w:cs="Times New Roman"/>
+          <w:sz w:val="24"/>
+          <w:szCs w:val="24"/>
+        </w:rPr>
+        <w:t xml:space="preserve"> Atualmente ela dispõe de apenas </w:t>
+      </w:r>
+      <w:r>
+        <w:rPr>
+          <w:rFonts w:ascii="Times New Roman" w:hAnsi="Times New Roman" w:cs="Times New Roman"/>
+          <w:b/>
+          <w:sz w:val="24"/>
+          <w:szCs w:val="24"/>
+        </w:rPr>
+        <w:t>um</w:t>
+      </w:r>
+      <w:r>
+        <w:rPr>
+          <w:rFonts w:ascii="Times New Roman" w:hAnsi="Times New Roman" w:cs="Times New Roman"/>
+          <w:b/>
+          <w:sz w:val="24"/>
+          <w:szCs w:val="24"/>
+        </w:rPr>
+        <w:t xml:space="preserve"> (1)</w:t>
+      </w:r>
+      <w:r>
+        <w:rPr>
+          <w:rFonts w:ascii="Times New Roman" w:hAnsi="Times New Roman" w:cs="Times New Roman"/>
+          <w:sz w:val="24"/>
+          <w:szCs w:val="24"/>
+        </w:rPr>
+        <w:t xml:space="preserve"> Técnico de Tecnologia da Informação. </w:t>
+      </w:r>
+      <w:r>
+        <w:rPr>
+          <w:rFonts w:ascii="Times New Roman" w:hAnsi="Times New Roman" w:cs="Times New Roman"/>
+          <w:b/>
+          <w:sz w:val="24"/>
+          <w:szCs w:val="24"/>
+        </w:rPr>
+        <w:t>Não</w:t>
+      </w:r>
+      <w:r>
+        <w:rPr>
+          <w:rFonts w:ascii="Times New Roman" w:hAnsi="Times New Roman" w:cs="Times New Roman"/>
+          <w:sz w:val="24"/>
+          <w:szCs w:val="24"/>
+        </w:rPr>
+        <w:t xml:space="preserve"> há Coordenador de Tecnologia da Informação no campus.</w:t>
+      </w:r>
+      <w:r>
+        <w:rPr>
+          <w:rFonts w:ascii="Times New Roman" w:hAnsi="Times New Roman" w:cs="Times New Roman"/>
+          <w:sz w:val="24"/>
+          <w:szCs w:val="24"/>
+        </w:rPr>
+        <w:t xml:space="preserve"> </w:t>
+      </w:r>
+      <w:r>
+        <w:rPr>
+          <w:rFonts w:ascii="Times New Roman" w:hAnsi="Times New Roman" w:cs="Times New Roman"/>
+          <w:b/>
+          <w:sz w:val="24"/>
+          <w:szCs w:val="24"/>
+        </w:rPr>
+        <w:t>Não</w:t>
+      </w:r>
+      <w:r>
+        <w:rPr>
+          <w:rFonts w:ascii="Times New Roman" w:hAnsi="Times New Roman" w:cs="Times New Roman"/>
+          <w:sz w:val="24"/>
+          <w:szCs w:val="24"/>
+        </w:rPr>
+        <w:t xml:space="preserve"> existe PDTI</w:t>
+      </w:r>
+      <w:r>
+        <w:rPr>
+          <w:rStyle w:val="Refdenotaderodap"/>
+          <w:rFonts w:ascii="Times New Roman" w:hAnsi="Times New Roman" w:cs="Times New Roman"/>
+          <w:sz w:val="24"/>
+          <w:szCs w:val="24"/>
+        </w:rPr>
+        <w:footnoteReference w:id="1"/>
+      </w:r>
+      <w:r>
+        <w:rPr>
+          <w:rFonts w:ascii="Times New Roman" w:hAnsi="Times New Roman" w:cs="Times New Roman"/>
+          <w:sz w:val="24"/>
+          <w:szCs w:val="24"/>
+        </w:rPr>
+        <w:t xml:space="preserve"> que indique as diretrizes a serem seguidas pela Coordenação de Tecnologia da Informação</w:t>
+      </w:r>
+      <w:r>
+        <w:rPr>
+          <w:rFonts w:ascii="Times New Roman" w:hAnsi="Times New Roman" w:cs="Times New Roman"/>
+          <w:sz w:val="24"/>
+          <w:szCs w:val="24"/>
+        </w:rPr>
+        <w:t xml:space="preserve"> para poder realizar suas atividades</w:t>
+      </w:r>
+      <w:r>
+        <w:rPr>
+          <w:rFonts w:ascii="Times New Roman" w:hAnsi="Times New Roman" w:cs="Times New Roman"/>
+          <w:sz w:val="24"/>
+          <w:szCs w:val="24"/>
+        </w:rPr>
+        <w:t>.</w:t>
+      </w:r>
+    </w:p>
+    <w:p>
+      <w:pPr>
+        <w:autoSpaceDE w:val="0"/>
+        <w:autoSpaceDN w:val="0"/>
+        <w:adjustRightInd w:val="0"/>
+        <w:spacing w:after="0" w:line="240" w:lineRule="auto"/>
+        <w:ind w:left="13" w:firstLine="286"/>
+        <w:jc w:val="both"/>
+        <w:rPr>
+          <w:rFonts w:ascii="Times New Roman" w:hAnsi="Times New Roman" w:cs="Times New Roman"/>
+          <w:bCs/>
+          <w:sz w:val="24"/>
+          <w:szCs w:val="24"/>
+        </w:rPr>
+      </w:pPr>
+      <w:r>
+        <w:rPr>
+          <w:rFonts w:ascii="Times New Roman" w:hAnsi="Times New Roman" w:cs="Times New Roman"/>
+          <w:bCs/>
+          <w:sz w:val="24"/>
+          <w:szCs w:val="24"/>
+        </w:rPr>
+        <w:t xml:space="preserve">Para poder viabilizar a execução das atividades de TI do campus contratações de Soluções de Tecnologia da Informação </w:t>
+      </w:r>
+      <w:r>
+        <w:rPr>
+          <w:rFonts w:ascii="Times New Roman" w:hAnsi="Times New Roman" w:cs="Times New Roman"/>
+          <w:bCs/>
+          <w:sz w:val="24"/>
+          <w:szCs w:val="24"/>
+        </w:rPr>
+        <w:t>precisam serem realizadas.</w:t>
+      </w:r>
+      <w:r>
+        <w:rPr>
+          <w:rFonts w:ascii="Times New Roman" w:hAnsi="Times New Roman" w:cs="Times New Roman"/>
+          <w:bCs/>
+          <w:sz w:val="24"/>
+          <w:szCs w:val="24"/>
+        </w:rPr>
+        <w:t xml:space="preserve"> Porém estas não devem serem realizadas sem a existência do PDTI.</w:t>
+      </w:r>
     </w:p>
     <w:p>
       <w:pPr>
@@ -226,30 +461,6 @@
         <w:rPr>
           <w:rFonts w:cs="Times New Roman"/>
         </w:rPr>
-        <w:t xml:space="preserve"> para</w:t>
-      </w:r>
-      <w:r>
-        <w:rPr>
-          <w:rFonts w:cs="Times New Roman"/>
-        </w:rPr>
-        <w:t xml:space="preserve"> </w:t>
-      </w:r>
-      <w:r>
-        <w:rPr>
-          <w:rFonts w:cs="Times New Roman"/>
-        </w:rPr>
-        <w:t xml:space="preserve">o </w:t>
-      </w:r>
-      <w:r>
-        <w:rPr>
-          <w:rFonts w:cs="Times New Roman"/>
-        </w:rPr>
-        <w:t>mesmo,</w:t>
-      </w:r>
-      <w:r>
-        <w:rPr>
-          <w:rFonts w:cs="Times New Roman"/>
-        </w:rPr>
         <w:t xml:space="preserve"> do Instituto Federal de Educação Ciência e Tecnologia do Piauí. </w:t>
       </w:r>
     </w:p>
@@ -421,7 +632,15 @@
           <w:rFonts w:cs="Times New Roman"/>
           <w:bCs/>
         </w:rPr>
-        <w:t xml:space="preserve"> e também sobre edição colaborativa de documentos como forma de viabilizar o planejamento transparente, participativo e democrático</w:t>
+        <w:t xml:space="preserve"> e também sobre edição colaborativa de documentos como </w:t>
+      </w:r>
+      <w:r>
+        <w:rPr>
+          <w:rFonts w:cs="Times New Roman"/>
+          <w:bCs/>
+        </w:rPr>
+        <w:lastRenderedPageBreak/>
+        <w:t>forma de viabilizar o planejamento transparente, participativo e democrático</w:t>
       </w:r>
       <w:r>
         <w:rPr>
@@ -949,6 +1168,39 @@
     <w:p>
       <w:pPr>
         <w:pStyle w:val="Standard"/>
+        <w:numPr>
+          <w:ilvl w:val="0"/>
+          <w:numId w:val="4"/>
+        </w:numPr>
+        <w:tabs>
+          <w:tab w:val="left" w:pos="381"/>
+        </w:tabs>
+        <w:jc w:val="both"/>
+        <w:rPr>
+          <w:rFonts w:cs="Times New Roman"/>
+          <w:bCs/>
+        </w:rPr>
+      </w:pPr>
+      <w:proofErr w:type="gramStart"/>
+      <w:r>
+        <w:rPr>
+          <w:rFonts w:cs="Times New Roman"/>
+          <w:bCs/>
+        </w:rPr>
+        <w:t>que</w:t>
+      </w:r>
+      <w:proofErr w:type="gramEnd"/>
+      <w:r>
+        <w:rPr>
+          <w:rFonts w:cs="Times New Roman"/>
+          <w:bCs/>
+        </w:rPr>
+        <w:t xml:space="preserve"> IN 04/2012 seja seguida nos casos de Contratação de Soluções de TI</w:t>
+      </w:r>
+    </w:p>
+    <w:p>
+      <w:pPr>
+        <w:pStyle w:val="Standard"/>
         <w:tabs>
           <w:tab w:val="left" w:pos="381"/>
         </w:tabs>
@@ -985,7 +1237,6 @@
           <w:b/>
           <w:bCs/>
         </w:rPr>
-        <w:lastRenderedPageBreak/>
         <w:t xml:space="preserve">REQUISITOS </w:t>
       </w:r>
       <w:r>
@@ -1390,6 +1641,7 @@
           <w:sz w:val="24"/>
           <w:szCs w:val="24"/>
         </w:rPr>
+        <w:lastRenderedPageBreak/>
         <w:t>O plano de Trabalho Colaborativo es</w:t>
       </w:r>
       <w:r>
@@ -1669,15 +1921,7 @@
           <w:rFonts w:cs="Times New Roman"/>
           <w:bCs/>
         </w:rPr>
-        <w:t xml:space="preserve"> Do lado negativo é possível uma percepção de que o escritório de projetos tenha como objetivo fiscalizar o trabalho, além de um deslocamento de poder, gerando resistência ao fornecimento de </w:t>
-      </w:r>
-      <w:r>
-        <w:rPr>
-          <w:rFonts w:cs="Times New Roman"/>
-          <w:bCs/>
-        </w:rPr>
-        <w:lastRenderedPageBreak/>
-        <w:t>informações e a um eventual “boicote” a todas as atividades do projeto.</w:t>
+        <w:t xml:space="preserve"> Do lado negativo é possível uma percepção de que o escritório de projetos tenha como objetivo fiscalizar o trabalho, além de um deslocamento de poder, gerando resistência ao fornecimento de informações e a um eventual “boicote” a todas as atividades do projeto.</w:t>
       </w:r>
     </w:p>
     <w:p>
@@ -1851,6 +2095,21 @@
     </w:p>
     <w:p>
       <w:pPr>
+        <w:pStyle w:val="Standard"/>
+        <w:tabs>
+          <w:tab w:val="left" w:pos="381"/>
+        </w:tabs>
+        <w:ind w:left="286"/>
+        <w:jc w:val="both"/>
+        <w:rPr>
+          <w:rFonts w:cs="Times New Roman"/>
+          <w:b/>
+          <w:bCs/>
+        </w:rPr>
+      </w:pPr>
+    </w:p>
+    <w:p>
+      <w:pPr>
         <w:pStyle w:val="PargrafodaLista"/>
         <w:jc w:val="both"/>
         <w:rPr>
@@ -1886,6 +2145,119 @@
           <w:szCs w:val="24"/>
         </w:rPr>
         <w:t xml:space="preserve"> </w:t>
+      </w:r>
+    </w:p>
+    <w:p>
+      <w:pPr>
+        <w:pStyle w:val="PargrafodaLista"/>
+        <w:numPr>
+          <w:ilvl w:val="0"/>
+          <w:numId w:val="6"/>
+        </w:numPr>
+        <w:jc w:val="both"/>
+        <w:rPr>
+          <w:rFonts w:cs="Times New Roman"/>
+          <w:bCs/>
+          <w:sz w:val="24"/>
+          <w:szCs w:val="24"/>
+        </w:rPr>
+      </w:pPr>
+      <w:r>
+        <w:rPr>
+          <w:rFonts w:cs="Times New Roman"/>
+          <w:bCs/>
+          <w:sz w:val="24"/>
+          <w:szCs w:val="24"/>
+        </w:rPr>
+        <w:t xml:space="preserve">Não houve entrevistados </w:t>
+      </w:r>
+      <w:r>
+        <w:rPr>
+          <w:rFonts w:cs="Times New Roman"/>
+          <w:bCs/>
+          <w:sz w:val="24"/>
+          <w:szCs w:val="24"/>
+        </w:rPr>
+        <w:t>devido à</w:t>
+      </w:r>
+      <w:r>
+        <w:rPr>
+          <w:rFonts w:cs="Times New Roman"/>
+          <w:bCs/>
+          <w:sz w:val="24"/>
+          <w:szCs w:val="24"/>
+        </w:rPr>
+        <w:t>s condições atuais</w:t>
+      </w:r>
+      <w:r>
+        <w:rPr>
+          <w:rFonts w:cs="Times New Roman"/>
+          <w:bCs/>
+          <w:sz w:val="24"/>
+          <w:szCs w:val="24"/>
+        </w:rPr>
+        <w:t xml:space="preserve"> de comunicação</w:t>
+      </w:r>
+      <w:r>
+        <w:rPr>
+          <w:rFonts w:cs="Times New Roman"/>
+          <w:bCs/>
+          <w:sz w:val="24"/>
+          <w:szCs w:val="24"/>
+        </w:rPr>
+        <w:t xml:space="preserve"> do campus;</w:t>
+      </w:r>
+    </w:p>
+    <w:p>
+      <w:pPr>
+        <w:pStyle w:val="PargrafodaLista"/>
+        <w:numPr>
+          <w:ilvl w:val="0"/>
+          <w:numId w:val="6"/>
+        </w:numPr>
+        <w:jc w:val="both"/>
+        <w:rPr>
+          <w:rFonts w:cs="Times New Roman"/>
+          <w:bCs/>
+          <w:sz w:val="24"/>
+          <w:szCs w:val="24"/>
+        </w:rPr>
+      </w:pPr>
+      <w:r>
+        <w:rPr>
+          <w:rFonts w:cs="Times New Roman"/>
+          <w:bCs/>
+          <w:sz w:val="24"/>
+          <w:szCs w:val="24"/>
+        </w:rPr>
+        <w:t>Não houve participação de demais setores do campus</w:t>
+      </w:r>
+      <w:r>
+        <w:rPr>
+          <w:rFonts w:cs="Times New Roman"/>
+          <w:bCs/>
+          <w:sz w:val="24"/>
+          <w:szCs w:val="24"/>
+        </w:rPr>
+        <w:t xml:space="preserve"> </w:t>
+      </w:r>
+      <w:r>
+        <w:rPr>
+          <w:rFonts w:cs="Times New Roman"/>
+          <w:bCs/>
+          <w:sz w:val="24"/>
+          <w:szCs w:val="24"/>
+        </w:rPr>
+        <w:t>durante o levantamento de requisitos do campus</w:t>
+      </w:r>
+      <w:r>
+        <w:rPr>
+          <w:rFonts w:cs="Times New Roman"/>
+          <w:bCs/>
+          <w:sz w:val="24"/>
+          <w:szCs w:val="24"/>
+        </w:rPr>
+        <w:t>;</w:t>
       </w:r>
     </w:p>
     <w:p>
@@ -1927,20 +2299,17 @@
           <w:b/>
           <w:bCs/>
         </w:rPr>
+        <w:lastRenderedPageBreak/>
         <w:t>PREMISSAS CONDIDERADAS NA CRIAÇÃO DOS REQUISITOS</w:t>
       </w:r>
     </w:p>
     <w:p>
       <w:pPr>
         <w:pStyle w:val="Standard"/>
-        <w:numPr>
-          <w:ilvl w:val="0"/>
-          <w:numId w:val="1"/>
-        </w:numPr>
         <w:tabs>
           <w:tab w:val="left" w:pos="381"/>
         </w:tabs>
-        <w:ind w:left="286" w:hanging="273"/>
+        <w:ind w:left="286"/>
         <w:jc w:val="both"/>
         <w:rPr>
           <w:rFonts w:cs="Times New Roman"/>
@@ -1960,7 +2329,7 @@
       </w:pPr>
     </w:p>
     <w:sectPr>
-      <w:headerReference w:type="default" r:id="rId7"/>
+      <w:headerReference w:type="default" r:id="rId8"/>
       <w:pgSz w:w="11906" w:h="16838"/>
       <w:pgMar w:top="1417" w:right="1701" w:bottom="1417" w:left="1701" w:header="708" w:footer="708" w:gutter="0"/>
       <w:cols w:space="708"/>
@@ -2015,6 +2384,169 @@
       <w:r>
         <w:continuationSeparator/>
       </w:r>
+    </w:p>
+  </w:footnote>
+  <w:footnote w:id="1">
+    <w:p>
+      <w:pPr>
+        <w:autoSpaceDE w:val="0"/>
+        <w:autoSpaceDN w:val="0"/>
+        <w:adjustRightInd w:val="0"/>
+        <w:spacing w:after="0" w:line="240" w:lineRule="auto"/>
+        <w:ind w:firstLine="286"/>
+        <w:jc w:val="both"/>
+        <w:rPr>
+          <w:rFonts w:cstheme="minorHAnsi"/>
+          <w:sz w:val="20"/>
+          <w:szCs w:val="20"/>
+        </w:rPr>
+      </w:pPr>
+      <w:r>
+        <w:rPr>
+          <w:rStyle w:val="Refdenotaderodap"/>
+        </w:rPr>
+        <w:footnoteRef/>
+      </w:r>
+      <w:r>
+        <w:t xml:space="preserve"> </w:t>
+      </w:r>
+      <w:r>
+        <w:rPr>
+          <w:rFonts w:cstheme="minorHAnsi"/>
+        </w:rPr>
+        <w:t>No parágrafo único do artigo 819 do regimento geral interno do IFPI</w:t>
+      </w:r>
+      <w:r>
+        <w:rPr>
+          <w:rFonts w:cstheme="minorHAnsi"/>
+        </w:rPr>
+        <w:t xml:space="preserve"> diz que: “Todas as atividades devem estar alinhadas com o Plano Diretor de TI (PDTI) e as normas e procedimentos definidos pela Diretoria de Tecnologia da Informação (DTI</w:t>
+      </w:r>
+      <w:r>
+        <w:rPr>
+          <w:rFonts w:cstheme="minorHAnsi"/>
+          <w:sz w:val="20"/>
+          <w:szCs w:val="20"/>
+        </w:rPr>
+        <w:t>).”</w:t>
+      </w:r>
+      <w:r>
+        <w:rPr>
+          <w:rFonts w:cstheme="minorHAnsi"/>
+          <w:sz w:val="20"/>
+          <w:szCs w:val="20"/>
+        </w:rPr>
+        <w:t xml:space="preserve"> E Segundo o portal do SISP (</w:t>
+      </w:r>
+      <w:hyperlink r:id="rId1" w:anchor="13941591" w:history="1">
+        <w:r>
+          <w:rPr>
+            <w:rStyle w:val="Hyperlink"/>
+            <w:rFonts w:cstheme="minorHAnsi"/>
+            <w:sz w:val="20"/>
+            <w:szCs w:val="20"/>
+          </w:rPr>
+          <w:t>http://www.sisp.gov.br/faq_governancati/one-faq?faq_id=13941590#13941591</w:t>
+        </w:r>
+      </w:hyperlink>
+      <w:r>
+        <w:rPr>
+          <w:rFonts w:cstheme="minorHAnsi"/>
+          <w:sz w:val="20"/>
+          <w:szCs w:val="20"/>
+        </w:rPr>
+        <w:t>):</w:t>
+      </w:r>
+    </w:p>
+    <w:p>
+      <w:pPr>
+        <w:autoSpaceDE w:val="0"/>
+        <w:autoSpaceDN w:val="0"/>
+        <w:adjustRightInd w:val="0"/>
+        <w:spacing w:after="0" w:line="240" w:lineRule="auto"/>
+        <w:ind w:firstLine="286"/>
+        <w:jc w:val="both"/>
+        <w:rPr>
+          <w:rFonts w:cstheme="minorHAnsi"/>
+          <w:sz w:val="20"/>
+          <w:szCs w:val="20"/>
+        </w:rPr>
+      </w:pPr>
+      <w:r>
+        <w:rPr>
+          <w:rFonts w:cstheme="minorHAnsi"/>
+          <w:sz w:val="20"/>
+          <w:szCs w:val="20"/>
+        </w:rPr>
+        <w:t>:</w:t>
+      </w:r>
+    </w:p>
+    <w:p>
+      <w:pPr>
+        <w:autoSpaceDE w:val="0"/>
+        <w:autoSpaceDN w:val="0"/>
+        <w:adjustRightInd w:val="0"/>
+        <w:spacing w:after="0" w:line="240" w:lineRule="auto"/>
+        <w:ind w:left="708" w:firstLine="286"/>
+        <w:jc w:val="both"/>
+        <w:rPr>
+          <w:rFonts w:cstheme="minorHAnsi"/>
+          <w:sz w:val="20"/>
+          <w:szCs w:val="20"/>
+        </w:rPr>
+      </w:pPr>
+      <w:r>
+        <w:rPr>
+          <w:rFonts w:cstheme="minorHAnsi"/>
+          <w:sz w:val="20"/>
+          <w:szCs w:val="20"/>
+        </w:rPr>
+        <w:t>O Plano Diretor de Tecnologia da Informação (PDTI), é um instrumento de diagnóstico, planejamento e gestão dos recursos e processos de Tecnologia da Informação (...) de um órgão ou entidade para um determinado período (IN/SLTI 04/2010, art. 2º, XXII).</w:t>
+      </w:r>
+      <w:r>
+        <w:rPr>
+          <w:rStyle w:val="apple-converted-space"/>
+          <w:rFonts w:cstheme="minorHAnsi"/>
+          <w:sz w:val="20"/>
+          <w:szCs w:val="20"/>
+        </w:rPr>
+        <w:t> </w:t>
+      </w:r>
+      <w:r>
+        <w:rPr>
+          <w:rFonts w:cstheme="minorHAnsi"/>
+          <w:sz w:val="20"/>
+          <w:szCs w:val="20"/>
+        </w:rPr>
+        <w:t xml:space="preserve">A partir de 2010, todas as contratações de bens e serviços devem estar vinculadas a elementos existentes no PDTI. Ou seja, se o órgão não elaborou e publicou seu PDTI, não poderá realizar contratação correlata </w:t>
+      </w:r>
+      <w:proofErr w:type="gramStart"/>
+      <w:r>
+        <w:rPr>
+          <w:rFonts w:cstheme="minorHAnsi"/>
+          <w:sz w:val="20"/>
+          <w:szCs w:val="20"/>
+        </w:rPr>
+        <w:t>à</w:t>
+      </w:r>
+      <w:proofErr w:type="gramEnd"/>
+      <w:r>
+        <w:rPr>
+          <w:rFonts w:cstheme="minorHAnsi"/>
+          <w:sz w:val="20"/>
+          <w:szCs w:val="20"/>
+        </w:rPr>
+        <w:t xml:space="preserve"> TI.</w:t>
+      </w:r>
+    </w:p>
+    <w:p>
+      <w:pPr>
+        <w:autoSpaceDE w:val="0"/>
+        <w:autoSpaceDN w:val="0"/>
+        <w:adjustRightInd w:val="0"/>
+        <w:spacing w:after="0" w:line="240" w:lineRule="auto"/>
+        <w:jc w:val="both"/>
+      </w:pPr>
     </w:p>
   </w:footnote>
 </w:footnotes>
@@ -2773,6 +3305,119 @@
     </w:lvl>
   </w:abstractNum>
   <w:abstractNum w:abstractNumId="2">
+    <w:nsid w:val="4E2764B7"/>
+    <w:multiLevelType w:val="hybridMultilevel"/>
+    <w:tmpl w:val="1C94E044"/>
+    <w:lvl w:ilvl="0" w:tplc="04160001">
+      <w:start w:val="1"/>
+      <w:numFmt w:val="bullet"/>
+      <w:lvlText w:val=""/>
+      <w:lvlJc w:val="left"/>
+      <w:pPr>
+        <w:ind w:left="1440" w:hanging="360"/>
+      </w:pPr>
+      <w:rPr>
+        <w:rFonts w:ascii="Symbol" w:hAnsi="Symbol" w:hint="default"/>
+      </w:rPr>
+    </w:lvl>
+    <w:lvl w:ilvl="1" w:tplc="04160003" w:tentative="1">
+      <w:start w:val="1"/>
+      <w:numFmt w:val="bullet"/>
+      <w:lvlText w:val="o"/>
+      <w:lvlJc w:val="left"/>
+      <w:pPr>
+        <w:ind w:left="2160" w:hanging="360"/>
+      </w:pPr>
+      <w:rPr>
+        <w:rFonts w:ascii="Courier New" w:hAnsi="Courier New" w:cs="Courier New" w:hint="default"/>
+      </w:rPr>
+    </w:lvl>
+    <w:lvl w:ilvl="2" w:tplc="04160005" w:tentative="1">
+      <w:start w:val="1"/>
+      <w:numFmt w:val="bullet"/>
+      <w:lvlText w:val=""/>
+      <w:lvlJc w:val="left"/>
+      <w:pPr>
+        <w:ind w:left="2880" w:hanging="360"/>
+      </w:pPr>
+      <w:rPr>
+        <w:rFonts w:ascii="Wingdings" w:hAnsi="Wingdings" w:hint="default"/>
+      </w:rPr>
+    </w:lvl>
+    <w:lvl w:ilvl="3" w:tplc="04160001" w:tentative="1">
+      <w:start w:val="1"/>
+      <w:numFmt w:val="bullet"/>
+      <w:lvlText w:val=""/>
+      <w:lvlJc w:val="left"/>
+      <w:pPr>
+        <w:ind w:left="3600" w:hanging="360"/>
+      </w:pPr>
+      <w:rPr>
+        <w:rFonts w:ascii="Symbol" w:hAnsi="Symbol" w:hint="default"/>
+      </w:rPr>
+    </w:lvl>
+    <w:lvl w:ilvl="4" w:tplc="04160003" w:tentative="1">
+      <w:start w:val="1"/>
+      <w:numFmt w:val="bullet"/>
+      <w:lvlText w:val="o"/>
+      <w:lvlJc w:val="left"/>
+      <w:pPr>
+        <w:ind w:left="4320" w:hanging="360"/>
+      </w:pPr>
+      <w:rPr>
+        <w:rFonts w:ascii="Courier New" w:hAnsi="Courier New" w:cs="Courier New" w:hint="default"/>
+      </w:rPr>
+    </w:lvl>
+    <w:lvl w:ilvl="5" w:tplc="04160005" w:tentative="1">
+      <w:start w:val="1"/>
+      <w:numFmt w:val="bullet"/>
+      <w:lvlText w:val=""/>
+      <w:lvlJc w:val="left"/>
+      <w:pPr>
+        <w:ind w:left="5040" w:hanging="360"/>
+      </w:pPr>
+      <w:rPr>
+        <w:rFonts w:ascii="Wingdings" w:hAnsi="Wingdings" w:hint="default"/>
+      </w:rPr>
+    </w:lvl>
+    <w:lvl w:ilvl="6" w:tplc="04160001" w:tentative="1">
+      <w:start w:val="1"/>
+      <w:numFmt w:val="bullet"/>
+      <w:lvlText w:val=""/>
+      <w:lvlJc w:val="left"/>
+      <w:pPr>
+        <w:ind w:left="5760" w:hanging="360"/>
+      </w:pPr>
+      <w:rPr>
+        <w:rFonts w:ascii="Symbol" w:hAnsi="Symbol" w:hint="default"/>
+      </w:rPr>
+    </w:lvl>
+    <w:lvl w:ilvl="7" w:tplc="04160003" w:tentative="1">
+      <w:start w:val="1"/>
+      <w:numFmt w:val="bullet"/>
+      <w:lvlText w:val="o"/>
+      <w:lvlJc w:val="left"/>
+      <w:pPr>
+        <w:ind w:left="6480" w:hanging="360"/>
+      </w:pPr>
+      <w:rPr>
+        <w:rFonts w:ascii="Courier New" w:hAnsi="Courier New" w:cs="Courier New" w:hint="default"/>
+      </w:rPr>
+    </w:lvl>
+    <w:lvl w:ilvl="8" w:tplc="04160005" w:tentative="1">
+      <w:start w:val="1"/>
+      <w:numFmt w:val="bullet"/>
+      <w:lvlText w:val=""/>
+      <w:lvlJc w:val="left"/>
+      <w:pPr>
+        <w:ind w:left="7200" w:hanging="360"/>
+      </w:pPr>
+      <w:rPr>
+        <w:rFonts w:ascii="Wingdings" w:hAnsi="Wingdings" w:hint="default"/>
+      </w:rPr>
+    </w:lvl>
+  </w:abstractNum>
+  <w:abstractNum w:abstractNumId="3">
     <w:nsid w:val="5AA37059"/>
     <w:multiLevelType w:val="hybridMultilevel"/>
     <w:tmpl w:val="AF500A82"/>
@@ -2885,7 +3530,7 @@
       </w:rPr>
     </w:lvl>
   </w:abstractNum>
-  <w:abstractNum w:abstractNumId="3">
+  <w:abstractNum w:abstractNumId="4">
     <w:nsid w:val="65F37B32"/>
     <w:multiLevelType w:val="hybridMultilevel"/>
     <w:tmpl w:val="22B8718A"/>
@@ -2998,7 +3643,7 @@
       </w:rPr>
     </w:lvl>
   </w:abstractNum>
-  <w:abstractNum w:abstractNumId="4">
+  <w:abstractNum w:abstractNumId="5">
     <w:nsid w:val="668018FE"/>
     <w:multiLevelType w:val="multilevel"/>
     <w:tmpl w:val="0C16E3F0"/>
@@ -3058,10 +3703,10 @@
     </w:lvl>
   </w:abstractNum>
   <w:num w:numId="1">
-    <w:abstractNumId w:val="4"/>
+    <w:abstractNumId w:val="5"/>
   </w:num>
   <w:num w:numId="2">
-    <w:abstractNumId w:val="3"/>
+    <w:abstractNumId w:val="4"/>
   </w:num>
   <w:num w:numId="3">
     <w:abstractNumId w:val="1"/>
@@ -3070,6 +3715,9 @@
     <w:abstractNumId w:val="0"/>
   </w:num>
   <w:num w:numId="5">
+    <w:abstractNumId w:val="3"/>
+  </w:num>
+  <w:num w:numId="6">
     <w:abstractNumId w:val="2"/>
   </w:num>
 </w:numbering>
@@ -3379,6 +4027,62 @@
       <w:contextualSpacing/>
     </w:pPr>
   </w:style>
+  <w:style w:type="paragraph" w:styleId="Textodenotaderodap">
+    <w:name w:val="footnote text"/>
+    <w:basedOn w:val="Normal"/>
+    <w:link w:val="TextodenotaderodapChar"/>
+    <w:uiPriority w:val="99"/>
+    <w:semiHidden/>
+    <w:unhideWhenUsed/>
+    <w:rsid w:val="00725601"/>
+    <w:pPr>
+      <w:spacing w:after="0" w:line="240" w:lineRule="auto"/>
+    </w:pPr>
+    <w:rPr>
+      <w:sz w:val="20"/>
+      <w:szCs w:val="20"/>
+    </w:rPr>
+  </w:style>
+  <w:style w:type="character" w:customStyle="1" w:styleId="TextodenotaderodapChar">
+    <w:name w:val="Texto de nota de rodapé Char"/>
+    <w:basedOn w:val="Fontepargpadro"/>
+    <w:link w:val="Textodenotaderodap"/>
+    <w:uiPriority w:val="99"/>
+    <w:semiHidden/>
+    <w:rsid w:val="00725601"/>
+    <w:rPr>
+      <w:sz w:val="20"/>
+      <w:szCs w:val="20"/>
+    </w:rPr>
+  </w:style>
+  <w:style w:type="character" w:styleId="Refdenotaderodap">
+    <w:name w:val="footnote reference"/>
+    <w:basedOn w:val="Fontepargpadro"/>
+    <w:uiPriority w:val="99"/>
+    <w:semiHidden/>
+    <w:unhideWhenUsed/>
+    <w:rsid w:val="00725601"/>
+    <w:rPr>
+      <w:vertAlign w:val="superscript"/>
+    </w:rPr>
+  </w:style>
+  <w:style w:type="character" w:customStyle="1" w:styleId="apple-converted-space">
+    <w:name w:val="apple-converted-space"/>
+    <w:basedOn w:val="Fontepargpadro"/>
+    <w:rsid w:val="00931931"/>
+  </w:style>
+  <w:style w:type="character" w:styleId="Hyperlink">
+    <w:name w:val="Hyperlink"/>
+    <w:basedOn w:val="Fontepargpadro"/>
+    <w:uiPriority w:val="99"/>
+    <w:semiHidden/>
+    <w:unhideWhenUsed/>
+    <w:rsid w:val="00D5527C"/>
+    <w:rPr>
+      <w:color w:val="0000FF"/>
+      <w:u w:val="single"/>
+    </w:rPr>
+  </w:style>
 </w:styles>
 </file>
 
@@ -3663,4 +4367,16 @@
   <a:objectDefaults/>
   <a:extraClrSchemeLst/>
 </a:theme>
+</file>
+
+<file path=customXml/item1.xml><?xml version="1.0" encoding="utf-8"?>
+<b:Sources xmlns:b="http://schemas.openxmlformats.org/officeDocument/2006/bibliography" xmlns="http://schemas.openxmlformats.org/officeDocument/2006/bibliography" SelectedStyle="\APA.XSL" StyleName="APA Fifth Edition"/>
+</file>
+
+<file path=customXml/itemProps1.xml><?xml version="1.0" encoding="utf-8"?>
+<ds:datastoreItem xmlns:ds="http://schemas.openxmlformats.org/officeDocument/2006/customXml" ds:itemID="{C8D3B495-6667-4F03-A591-2162081EF275}">
+  <ds:schemaRefs>
+    <ds:schemaRef ds:uri="http://schemas.openxmlformats.org/officeDocument/2006/bibliography"/>
+  </ds:schemaRefs>
+</ds:datastoreItem>
 </file>
</xml_diff>

<commit_message>
adicionada premissas da criação de requisitos
</commit_message>
<xml_diff>
--- a/Planejando/MGP_SISP_ADPTADO_Plano de Gestão de Escopo.docx
+++ b/Planejando/MGP_SISP_ADPTADO_Plano de Gestão de Escopo.docx
@@ -104,7 +104,21 @@
           <w:rFonts w:cs="Times New Roman"/>
           <w:bCs/>
         </w:rPr>
-        <w:t xml:space="preserve">se tornar mais direcionada a projetos bem como tornar toda a instituição mais </w:t>
+        <w:t>se tornar</w:t>
+      </w:r>
+      <w:r>
+        <w:rPr>
+          <w:rFonts w:cs="Times New Roman"/>
+          <w:bCs/>
+        </w:rPr>
+        <w:t>-se</w:t>
+      </w:r>
+      <w:r>
+        <w:rPr>
+          <w:rFonts w:cs="Times New Roman"/>
+          <w:bCs/>
+        </w:rPr>
+        <w:t xml:space="preserve"> mais direcionada a projetos bem como tornar toda a instituição mais </w:t>
       </w:r>
       <w:proofErr w:type="spellStart"/>
       <w:r>
@@ -368,7 +382,16 @@
           <w:sz w:val="24"/>
           <w:szCs w:val="24"/>
         </w:rPr>
-        <w:t xml:space="preserve"> Porém estas não devem serem realizadas sem a existência do PDTI.</w:t>
+        <w:t xml:space="preserve"> Porém estas não devem ser</w:t>
+      </w:r>
+      <w:r>
+        <w:rPr>
+          <w:rFonts w:ascii="Times New Roman" w:hAnsi="Times New Roman" w:cs="Times New Roman"/>
+          <w:bCs/>
+          <w:sz w:val="24"/>
+          <w:szCs w:val="24"/>
+        </w:rPr>
+        <w:t xml:space="preserve"> realizadas sem a existência do PDTI.</w:t>
       </w:r>
     </w:p>
     <w:p>
@@ -463,6 +486,12 @@
         </w:rPr>
         <w:t xml:space="preserve"> do Instituto Federal de Educação Ciência e Tecnologia do Piauí. </w:t>
       </w:r>
+      <w:r>
+        <w:rPr>
+          <w:rFonts w:cs="Times New Roman"/>
+        </w:rPr>
+        <w:t xml:space="preserve"> Com isso tem-se como submeta a Implantação da Governança de TI no campus.</w:t>
+      </w:r>
     </w:p>
     <w:p>
       <w:pPr>
@@ -639,15 +668,8 @@
           <w:rFonts w:cs="Times New Roman"/>
           <w:bCs/>
         </w:rPr>
-        <w:t xml:space="preserve">O projeto deverá permitir que os cursos de capacitação da equipe possuam </w:t>
-      </w:r>
-      <w:r>
-        <w:rPr>
-          <w:rFonts w:cs="Times New Roman"/>
-          <w:bCs/>
-        </w:rPr>
         <w:lastRenderedPageBreak/>
-        <w:t>aulas práticas e aulas teóricas.</w:t>
+        <w:t>O projeto deverá permitir que os cursos de capacitação da equipe possuam aulas práticas e aulas teóricas.</w:t>
       </w:r>
     </w:p>
     <w:p>
@@ -2323,10 +2345,156 @@
         <w:tabs>
           <w:tab w:val="left" w:pos="381"/>
         </w:tabs>
+        <w:jc w:val="both"/>
+        <w:rPr>
+          <w:rFonts w:cs="Times New Roman"/>
+          <w:b/>
+          <w:bCs/>
+        </w:rPr>
+      </w:pPr>
+    </w:p>
+    <w:p>
+      <w:pPr>
+        <w:pStyle w:val="Standard"/>
+        <w:tabs>
+          <w:tab w:val="left" w:pos="381"/>
+        </w:tabs>
         <w:ind w:left="286"/>
         <w:jc w:val="both"/>
         <w:rPr>
           <w:rFonts w:cs="Times New Roman"/>
+          <w:bCs/>
+        </w:rPr>
+      </w:pPr>
+      <w:r>
+        <w:rPr>
+          <w:rFonts w:cs="Times New Roman"/>
+          <w:bCs/>
+        </w:rPr>
+        <w:t>A</w:t>
+      </w:r>
+      <w:r>
+        <w:rPr>
+          <w:rFonts w:cs="Times New Roman"/>
+          <w:bCs/>
+        </w:rPr>
+        <w:t>s</w:t>
+      </w:r>
+      <w:r>
+        <w:rPr>
+          <w:rFonts w:cs="Times New Roman"/>
+          <w:bCs/>
+        </w:rPr>
+        <w:t xml:space="preserve"> suposições desenvolvidas pela equipe de criação dos requisitos estão listadas a seguir</w:t>
+      </w:r>
+      <w:r>
+        <w:rPr>
+          <w:rFonts w:cs="Times New Roman"/>
+          <w:bCs/>
+        </w:rPr>
+        <w:t>:</w:t>
+      </w:r>
+    </w:p>
+    <w:p>
+      <w:pPr>
+        <w:pStyle w:val="Standard"/>
+        <w:tabs>
+          <w:tab w:val="left" w:pos="381"/>
+        </w:tabs>
+        <w:ind w:left="286"/>
+        <w:jc w:val="both"/>
+        <w:rPr>
+          <w:rFonts w:cs="Times New Roman"/>
+          <w:bCs/>
+        </w:rPr>
+      </w:pPr>
+    </w:p>
+    <w:p>
+      <w:pPr>
+        <w:pStyle w:val="Standard"/>
+        <w:numPr>
+          <w:ilvl w:val="0"/>
+          <w:numId w:val="7"/>
+        </w:numPr>
+        <w:tabs>
+          <w:tab w:val="left" w:pos="381"/>
+        </w:tabs>
+        <w:jc w:val="both"/>
+        <w:rPr>
+          <w:rFonts w:cs="Times New Roman"/>
+          <w:bCs/>
+        </w:rPr>
+      </w:pPr>
+      <w:r>
+        <w:rPr>
+          <w:rFonts w:cs="Times New Roman"/>
+          <w:bCs/>
+        </w:rPr>
+        <w:t>O trabalho de auditoria</w:t>
+      </w:r>
+      <w:r>
+        <w:rPr>
+          <w:rFonts w:cs="Times New Roman"/>
+          <w:bCs/>
+        </w:rPr>
+        <w:t xml:space="preserve"> de ti </w:t>
+      </w:r>
+      <w:r>
+        <w:rPr>
+          <w:rFonts w:cs="Times New Roman"/>
+          <w:bCs/>
+        </w:rPr>
+        <w:t>foi um trabalho realizado criteriosamente e apresenta resultados válidos.</w:t>
+      </w:r>
+    </w:p>
+    <w:p>
+      <w:pPr>
+        <w:pStyle w:val="Standard"/>
+        <w:numPr>
+          <w:ilvl w:val="0"/>
+          <w:numId w:val="7"/>
+        </w:numPr>
+        <w:tabs>
+          <w:tab w:val="left" w:pos="381"/>
+        </w:tabs>
+        <w:jc w:val="both"/>
+        <w:rPr>
+          <w:rFonts w:cs="Times New Roman"/>
+          <w:bCs/>
+        </w:rPr>
+      </w:pPr>
+      <w:r>
+        <w:rPr>
+          <w:rFonts w:cs="Times New Roman"/>
+          <w:bCs/>
+        </w:rPr>
+        <w:t xml:space="preserve">Os </w:t>
+      </w:r>
+      <w:r>
+        <w:rPr>
+          <w:rFonts w:cs="Times New Roman"/>
+          <w:bCs/>
+        </w:rPr>
+        <w:t>entrevistados para a construção dos requisitos são membros representativos de suas áreas, tanto em conhecimento quanto em experiência.</w:t>
+      </w:r>
+      <w:r>
+        <w:rPr>
+          <w:rFonts w:cs="Times New Roman"/>
+          <w:bCs/>
+        </w:rPr>
+        <w:tab/>
+      </w:r>
+    </w:p>
+    <w:p>
+      <w:pPr>
+        <w:pStyle w:val="Standard"/>
+        <w:tabs>
+          <w:tab w:val="left" w:pos="381"/>
+        </w:tabs>
+        <w:ind w:left="286"/>
+        <w:jc w:val="both"/>
+        <w:rPr>
+          <w:rFonts w:cs="Times New Roman"/>
           <w:b/>
           <w:bCs/>
         </w:rPr>
@@ -2343,7 +2511,12 @@
       </w:pPr>
     </w:p>
     <w:sectPr>
-      <w:headerReference w:type="default" r:id="rId8"/>
+      <w:headerReference w:type="even" r:id="rId8"/>
+      <w:headerReference w:type="default" r:id="rId9"/>
+      <w:footerReference w:type="even" r:id="rId10"/>
+      <w:footerReference w:type="default" r:id="rId11"/>
+      <w:headerReference w:type="first" r:id="rId12"/>
+      <w:footerReference w:type="first" r:id="rId13"/>
       <w:pgSz w:w="11906" w:h="16838"/>
       <w:pgMar w:top="1417" w:right="1701" w:bottom="1417" w:left="1701" w:header="708" w:footer="708" w:gutter="0"/>
       <w:cols w:space="708"/>
@@ -2378,6 +2551,36 @@
 </w:endnotes>
 </file>
 
+<file path=word/footer1.xml><?xml version="1.0" encoding="utf-8"?>
+<w:ftr xmlns:ve="http://schemas.openxmlformats.org/markup-compatibility/2006" xmlns:o="urn:schemas-microsoft-com:office:office" xmlns:r="http://schemas.openxmlformats.org/officeDocument/2006/relationships" xmlns:m="http://schemas.openxmlformats.org/officeDocument/2006/math" xmlns:v="urn:schemas-microsoft-com:vml" xmlns:wp="http://schemas.openxmlformats.org/drawingml/2006/wordprocessingDrawing" xmlns:w10="urn:schemas-microsoft-com:office:word" xmlns:w="http://schemas.openxmlformats.org/wordprocessingml/2006/main" xmlns:wne="http://schemas.microsoft.com/office/word/2006/wordml">
+  <w:p>
+    <w:pPr>
+      <w:pStyle w:val="Rodap"/>
+    </w:pPr>
+  </w:p>
+</w:ftr>
+</file>
+
+<file path=word/footer2.xml><?xml version="1.0" encoding="utf-8"?>
+<w:ftr xmlns:ve="http://schemas.openxmlformats.org/markup-compatibility/2006" xmlns:o="urn:schemas-microsoft-com:office:office" xmlns:r="http://schemas.openxmlformats.org/officeDocument/2006/relationships" xmlns:m="http://schemas.openxmlformats.org/officeDocument/2006/math" xmlns:v="urn:schemas-microsoft-com:vml" xmlns:wp="http://schemas.openxmlformats.org/drawingml/2006/wordprocessingDrawing" xmlns:w10="urn:schemas-microsoft-com:office:word" xmlns:w="http://schemas.openxmlformats.org/wordprocessingml/2006/main" xmlns:wne="http://schemas.microsoft.com/office/word/2006/wordml">
+  <w:p>
+    <w:pPr>
+      <w:pStyle w:val="Rodap"/>
+    </w:pPr>
+  </w:p>
+</w:ftr>
+</file>
+
+<file path=word/footer3.xml><?xml version="1.0" encoding="utf-8"?>
+<w:ftr xmlns:ve="http://schemas.openxmlformats.org/markup-compatibility/2006" xmlns:o="urn:schemas-microsoft-com:office:office" xmlns:r="http://schemas.openxmlformats.org/officeDocument/2006/relationships" xmlns:m="http://schemas.openxmlformats.org/officeDocument/2006/math" xmlns:v="urn:schemas-microsoft-com:vml" xmlns:wp="http://schemas.openxmlformats.org/drawingml/2006/wordprocessingDrawing" xmlns:w10="urn:schemas-microsoft-com:office:word" xmlns:w="http://schemas.openxmlformats.org/wordprocessingml/2006/main" xmlns:wne="http://schemas.microsoft.com/office/word/2006/wordml">
+  <w:p>
+    <w:pPr>
+      <w:pStyle w:val="Rodap"/>
+    </w:pPr>
+  </w:p>
+</w:ftr>
+</file>
+
 <file path=word/footnotes.xml><?xml version="1.0" encoding="utf-8"?>
 <w:footnotes xmlns:ve="http://schemas.openxmlformats.org/markup-compatibility/2006" xmlns:o="urn:schemas-microsoft-com:office:office" xmlns:r="http://schemas.openxmlformats.org/officeDocument/2006/relationships" xmlns:m="http://schemas.openxmlformats.org/officeDocument/2006/math" xmlns:v="urn:schemas-microsoft-com:vml" xmlns:wp="http://schemas.openxmlformats.org/drawingml/2006/wordprocessingDrawing" xmlns:w10="urn:schemas-microsoft-com:office:word" xmlns:w="http://schemas.openxmlformats.org/wordprocessingml/2006/main" xmlns:wne="http://schemas.microsoft.com/office/word/2006/wordml">
   <w:footnote w:type="separator" w:id="-1">
@@ -2567,6 +2770,51 @@
 </file>
 
 <file path=word/header1.xml><?xml version="1.0" encoding="utf-8"?>
+<w:hdr xmlns:ve="http://schemas.openxmlformats.org/markup-compatibility/2006" xmlns:o="urn:schemas-microsoft-com:office:office" xmlns:r="http://schemas.openxmlformats.org/officeDocument/2006/relationships" xmlns:m="http://schemas.openxmlformats.org/officeDocument/2006/math" xmlns:v="urn:schemas-microsoft-com:vml" xmlns:wp="http://schemas.openxmlformats.org/drawingml/2006/wordprocessingDrawing" xmlns:w10="urn:schemas-microsoft-com:office:word" xmlns:w="http://schemas.openxmlformats.org/wordprocessingml/2006/main" xmlns:wne="http://schemas.microsoft.com/office/word/2006/wordml">
+  <w:p>
+    <w:pPr>
+      <w:pStyle w:val="Cabealho"/>
+    </w:pPr>
+    <w:r>
+      <w:rPr>
+        <w:noProof/>
+      </w:rPr>
+      <w:pict>
+        <v:shapetype id="_x0000_t136" coordsize="21600,21600" o:spt="136" adj="10800" path="m@7,l@8,m@5,21600l@6,21600e">
+          <v:formulas>
+            <v:f eqn="sum #0 0 10800"/>
+            <v:f eqn="prod #0 2 1"/>
+            <v:f eqn="sum 21600 0 @1"/>
+            <v:f eqn="sum 0 0 @2"/>
+            <v:f eqn="sum 21600 0 @3"/>
+            <v:f eqn="if @0 @3 0"/>
+            <v:f eqn="if @0 21600 @1"/>
+            <v:f eqn="if @0 0 @2"/>
+            <v:f eqn="if @0 @4 21600"/>
+            <v:f eqn="mid @5 @6"/>
+            <v:f eqn="mid @8 @5"/>
+            <v:f eqn="mid @7 @8"/>
+            <v:f eqn="mid @6 @7"/>
+            <v:f eqn="sum @6 0 @5"/>
+          </v:formulas>
+          <v:path textpathok="t" o:connecttype="custom" o:connectlocs="@9,0;@10,10800;@11,21600;@12,10800" o:connectangles="270,180,90,0"/>
+          <v:textpath on="t" fitshape="t"/>
+          <v:handles>
+            <v:h position="#0,bottomRight" xrange="6629,14971"/>
+          </v:handles>
+          <o:lock v:ext="edit" text="t" shapetype="t"/>
+        </v:shapetype>
+        <v:shape id="PowerPlusWaterMarkObject44778715" o:spid="_x0000_s9218" type="#_x0000_t136" style="position:absolute;margin-left:0;margin-top:0;width:541.35pt;height:58pt;rotation:315;z-index:-251654144;mso-position-horizontal:center;mso-position-horizontal-relative:margin;mso-position-vertical:center;mso-position-vertical-relative:margin" o:allowincell="f" fillcolor="silver" stroked="f">
+          <v:fill opacity=".5"/>
+          <v:textpath style="font-family:&quot;Calibri&quot;;font-size:1pt" string="Preliminar (a ser votada e revisada)"/>
+        </v:shape>
+      </w:pict>
+    </w:r>
+  </w:p>
+</w:hdr>
+</file>
+
+<file path=word/header2.xml><?xml version="1.0" encoding="utf-8"?>
 <w:hdr xmlns:ve="http://schemas.openxmlformats.org/markup-compatibility/2006" xmlns:o="urn:schemas-microsoft-com:office:office" xmlns:r="http://schemas.openxmlformats.org/officeDocument/2006/relationships" xmlns:m="http://schemas.openxmlformats.org/officeDocument/2006/math" xmlns:v="urn:schemas-microsoft-com:vml" xmlns:wp="http://schemas.openxmlformats.org/drawingml/2006/wordprocessingDrawing" xmlns:w10="urn:schemas-microsoft-com:office:word" xmlns:w="http://schemas.openxmlformats.org/wordprocessingml/2006/main" xmlns:wne="http://schemas.microsoft.com/office/word/2006/wordml">
   <w:tbl>
     <w:tblPr>
@@ -2614,6 +2862,41 @@
             <w:ind w:left="27"/>
             <w:jc w:val="center"/>
           </w:pPr>
+          <w:r>
+            <w:rPr>
+              <w:noProof/>
+            </w:rPr>
+            <w:pict>
+              <v:shapetype id="_x0000_t136" coordsize="21600,21600" o:spt="136" adj="10800" path="m@7,l@8,m@5,21600l@6,21600e">
+                <v:formulas>
+                  <v:f eqn="sum #0 0 10800"/>
+                  <v:f eqn="prod #0 2 1"/>
+                  <v:f eqn="sum 21600 0 @1"/>
+                  <v:f eqn="sum 0 0 @2"/>
+                  <v:f eqn="sum 21600 0 @3"/>
+                  <v:f eqn="if @0 @3 0"/>
+                  <v:f eqn="if @0 21600 @1"/>
+                  <v:f eqn="if @0 0 @2"/>
+                  <v:f eqn="if @0 @4 21600"/>
+                  <v:f eqn="mid @5 @6"/>
+                  <v:f eqn="mid @8 @5"/>
+                  <v:f eqn="mid @7 @8"/>
+                  <v:f eqn="mid @6 @7"/>
+                  <v:f eqn="sum @6 0 @5"/>
+                </v:formulas>
+                <v:path textpathok="t" o:connecttype="custom" o:connectlocs="@9,0;@10,10800;@11,21600;@12,10800" o:connectangles="270,180,90,0"/>
+                <v:textpath on="t" fitshape="t"/>
+                <v:handles>
+                  <v:h position="#0,bottomRight" xrange="6629,14971"/>
+                </v:handles>
+                <o:lock v:ext="edit" text="t" shapetype="t"/>
+              </v:shapetype>
+              <v:shape id="PowerPlusWaterMarkObject44778716" o:spid="_x0000_s9219" type="#_x0000_t136" style="position:absolute;left:0;text-align:left;margin-left:0;margin-top:0;width:541.35pt;height:58pt;rotation:315;z-index:-251652096;mso-position-horizontal:center;mso-position-horizontal-relative:margin;mso-position-vertical:center;mso-position-vertical-relative:margin" o:allowincell="f" fillcolor="silver" stroked="f">
+                <v:fill opacity=".5"/>
+                <v:textpath style="font-family:&quot;Calibri&quot;;font-size:1pt" string="Preliminar (a ser votada e revisada)"/>
+              </v:shape>
+            </w:pict>
+          </w:r>
           <w:r>
             <w:rPr>
               <w:rFonts w:ascii="Tahoma" w:hAnsi="Tahoma"/>
@@ -3090,6 +3373,51 @@
 </w:hdr>
 </file>
 
+<file path=word/header3.xml><?xml version="1.0" encoding="utf-8"?>
+<w:hdr xmlns:ve="http://schemas.openxmlformats.org/markup-compatibility/2006" xmlns:o="urn:schemas-microsoft-com:office:office" xmlns:r="http://schemas.openxmlformats.org/officeDocument/2006/relationships" xmlns:m="http://schemas.openxmlformats.org/officeDocument/2006/math" xmlns:v="urn:schemas-microsoft-com:vml" xmlns:wp="http://schemas.openxmlformats.org/drawingml/2006/wordprocessingDrawing" xmlns:w10="urn:schemas-microsoft-com:office:word" xmlns:w="http://schemas.openxmlformats.org/wordprocessingml/2006/main" xmlns:wne="http://schemas.microsoft.com/office/word/2006/wordml">
+  <w:p>
+    <w:pPr>
+      <w:pStyle w:val="Cabealho"/>
+    </w:pPr>
+    <w:r>
+      <w:rPr>
+        <w:noProof/>
+      </w:rPr>
+      <w:pict>
+        <v:shapetype id="_x0000_t136" coordsize="21600,21600" o:spt="136" adj="10800" path="m@7,l@8,m@5,21600l@6,21600e">
+          <v:formulas>
+            <v:f eqn="sum #0 0 10800"/>
+            <v:f eqn="prod #0 2 1"/>
+            <v:f eqn="sum 21600 0 @1"/>
+            <v:f eqn="sum 0 0 @2"/>
+            <v:f eqn="sum 21600 0 @3"/>
+            <v:f eqn="if @0 @3 0"/>
+            <v:f eqn="if @0 21600 @1"/>
+            <v:f eqn="if @0 0 @2"/>
+            <v:f eqn="if @0 @4 21600"/>
+            <v:f eqn="mid @5 @6"/>
+            <v:f eqn="mid @8 @5"/>
+            <v:f eqn="mid @7 @8"/>
+            <v:f eqn="mid @6 @7"/>
+            <v:f eqn="sum @6 0 @5"/>
+          </v:formulas>
+          <v:path textpathok="t" o:connecttype="custom" o:connectlocs="@9,0;@10,10800;@11,21600;@12,10800" o:connectangles="270,180,90,0"/>
+          <v:textpath on="t" fitshape="t"/>
+          <v:handles>
+            <v:h position="#0,bottomRight" xrange="6629,14971"/>
+          </v:handles>
+          <o:lock v:ext="edit" text="t" shapetype="t"/>
+        </v:shapetype>
+        <v:shape id="PowerPlusWaterMarkObject44778714" o:spid="_x0000_s9217" type="#_x0000_t136" style="position:absolute;margin-left:0;margin-top:0;width:541.35pt;height:58pt;rotation:315;z-index:-251656192;mso-position-horizontal:center;mso-position-horizontal-relative:margin;mso-position-vertical:center;mso-position-vertical-relative:margin" o:allowincell="f" fillcolor="silver" stroked="f">
+          <v:fill opacity=".5"/>
+          <v:textpath style="font-family:&quot;Calibri&quot;;font-size:1pt" string="Preliminar (a ser votada e revisada)"/>
+        </v:shape>
+      </w:pict>
+    </w:r>
+  </w:p>
+</w:hdr>
+</file>
+
 <file path=word/numbering.xml><?xml version="1.0" encoding="utf-8"?>
 <w:numbering xmlns:ve="http://schemas.openxmlformats.org/markup-compatibility/2006" xmlns:o="urn:schemas-microsoft-com:office:office" xmlns:r="http://schemas.openxmlformats.org/officeDocument/2006/relationships" xmlns:m="http://schemas.openxmlformats.org/officeDocument/2006/math" xmlns:v="urn:schemas-microsoft-com:vml" xmlns:wp="http://schemas.openxmlformats.org/drawingml/2006/wordprocessingDrawing" xmlns:w10="urn:schemas-microsoft-com:office:word" xmlns:w="http://schemas.openxmlformats.org/wordprocessingml/2006/main" xmlns:wne="http://schemas.microsoft.com/office/word/2006/wordml">
   <w:abstractNum w:abstractNumId="0">
@@ -3714,6 +4042,119 @@
       <w:numFmt w:val="decimal"/>
       <w:lvlText w:val="%9."/>
       <w:lvlJc w:val="left"/>
+    </w:lvl>
+  </w:abstractNum>
+  <w:abstractNum w:abstractNumId="6">
+    <w:nsid w:val="7C383666"/>
+    <w:multiLevelType w:val="hybridMultilevel"/>
+    <w:tmpl w:val="3D5EB610"/>
+    <w:lvl w:ilvl="0" w:tplc="04160001">
+      <w:start w:val="1"/>
+      <w:numFmt w:val="bullet"/>
+      <w:lvlText w:val=""/>
+      <w:lvlJc w:val="left"/>
+      <w:pPr>
+        <w:ind w:left="1006" w:hanging="360"/>
+      </w:pPr>
+      <w:rPr>
+        <w:rFonts w:ascii="Symbol" w:hAnsi="Symbol" w:hint="default"/>
+      </w:rPr>
+    </w:lvl>
+    <w:lvl w:ilvl="1" w:tplc="04160003" w:tentative="1">
+      <w:start w:val="1"/>
+      <w:numFmt w:val="bullet"/>
+      <w:lvlText w:val="o"/>
+      <w:lvlJc w:val="left"/>
+      <w:pPr>
+        <w:ind w:left="1726" w:hanging="360"/>
+      </w:pPr>
+      <w:rPr>
+        <w:rFonts w:ascii="Courier New" w:hAnsi="Courier New" w:cs="Courier New" w:hint="default"/>
+      </w:rPr>
+    </w:lvl>
+    <w:lvl w:ilvl="2" w:tplc="04160005" w:tentative="1">
+      <w:start w:val="1"/>
+      <w:numFmt w:val="bullet"/>
+      <w:lvlText w:val=""/>
+      <w:lvlJc w:val="left"/>
+      <w:pPr>
+        <w:ind w:left="2446" w:hanging="360"/>
+      </w:pPr>
+      <w:rPr>
+        <w:rFonts w:ascii="Wingdings" w:hAnsi="Wingdings" w:hint="default"/>
+      </w:rPr>
+    </w:lvl>
+    <w:lvl w:ilvl="3" w:tplc="04160001" w:tentative="1">
+      <w:start w:val="1"/>
+      <w:numFmt w:val="bullet"/>
+      <w:lvlText w:val=""/>
+      <w:lvlJc w:val="left"/>
+      <w:pPr>
+        <w:ind w:left="3166" w:hanging="360"/>
+      </w:pPr>
+      <w:rPr>
+        <w:rFonts w:ascii="Symbol" w:hAnsi="Symbol" w:hint="default"/>
+      </w:rPr>
+    </w:lvl>
+    <w:lvl w:ilvl="4" w:tplc="04160003" w:tentative="1">
+      <w:start w:val="1"/>
+      <w:numFmt w:val="bullet"/>
+      <w:lvlText w:val="o"/>
+      <w:lvlJc w:val="left"/>
+      <w:pPr>
+        <w:ind w:left="3886" w:hanging="360"/>
+      </w:pPr>
+      <w:rPr>
+        <w:rFonts w:ascii="Courier New" w:hAnsi="Courier New" w:cs="Courier New" w:hint="default"/>
+      </w:rPr>
+    </w:lvl>
+    <w:lvl w:ilvl="5" w:tplc="04160005" w:tentative="1">
+      <w:start w:val="1"/>
+      <w:numFmt w:val="bullet"/>
+      <w:lvlText w:val=""/>
+      <w:lvlJc w:val="left"/>
+      <w:pPr>
+        <w:ind w:left="4606" w:hanging="360"/>
+      </w:pPr>
+      <w:rPr>
+        <w:rFonts w:ascii="Wingdings" w:hAnsi="Wingdings" w:hint="default"/>
+      </w:rPr>
+    </w:lvl>
+    <w:lvl w:ilvl="6" w:tplc="04160001" w:tentative="1">
+      <w:start w:val="1"/>
+      <w:numFmt w:val="bullet"/>
+      <w:lvlText w:val=""/>
+      <w:lvlJc w:val="left"/>
+      <w:pPr>
+        <w:ind w:left="5326" w:hanging="360"/>
+      </w:pPr>
+      <w:rPr>
+        <w:rFonts w:ascii="Symbol" w:hAnsi="Symbol" w:hint="default"/>
+      </w:rPr>
+    </w:lvl>
+    <w:lvl w:ilvl="7" w:tplc="04160003" w:tentative="1">
+      <w:start w:val="1"/>
+      <w:numFmt w:val="bullet"/>
+      <w:lvlText w:val="o"/>
+      <w:lvlJc w:val="left"/>
+      <w:pPr>
+        <w:ind w:left="6046" w:hanging="360"/>
+      </w:pPr>
+      <w:rPr>
+        <w:rFonts w:ascii="Courier New" w:hAnsi="Courier New" w:cs="Courier New" w:hint="default"/>
+      </w:rPr>
+    </w:lvl>
+    <w:lvl w:ilvl="8" w:tplc="04160005" w:tentative="1">
+      <w:start w:val="1"/>
+      <w:numFmt w:val="bullet"/>
+      <w:lvlText w:val=""/>
+      <w:lvlJc w:val="left"/>
+      <w:pPr>
+        <w:ind w:left="6766" w:hanging="360"/>
+      </w:pPr>
+      <w:rPr>
+        <w:rFonts w:ascii="Wingdings" w:hAnsi="Wingdings" w:hint="default"/>
+      </w:rPr>
     </w:lvl>
   </w:abstractNum>
   <w:num w:numId="1">
@@ -3733,6 +4174,9 @@
   </w:num>
   <w:num w:numId="6">
     <w:abstractNumId w:val="2"/>
+  </w:num>
+  <w:num w:numId="7">
+    <w:abstractNumId w:val="6"/>
   </w:num>
 </w:numbering>
 </file>
@@ -4388,7 +4832,7 @@
 </file>
 
 <file path=customXml/itemProps1.xml><?xml version="1.0" encoding="utf-8"?>
-<ds:datastoreItem xmlns:ds="http://schemas.openxmlformats.org/officeDocument/2006/customXml" ds:itemID="{D899AFA3-6A0E-4243-B15D-3013C26A984E}">
+<ds:datastoreItem xmlns:ds="http://schemas.openxmlformats.org/officeDocument/2006/customXml" ds:itemID="{2776C136-E0B5-4F44-BDFF-F196702B1D82}">
   <ds:schemaRefs>
     <ds:schemaRef ds:uri="http://schemas.openxmlformats.org/officeDocument/2006/bibliography"/>
   </ds:schemaRefs>

</xml_diff>